<commit_message>
Implemented User API and updated documentation with images
</commit_message>
<xml_diff>
--- a/Documentation.docx
+++ b/Documentation.docx
@@ -80,8 +80,508 @@
         </w:rPr>
         <w:tab/>
       </w:r>
+      <w:r>
+        <w:rPr>
+          <w:noProof/>
+        </w:rPr>
+        <w:drawing>
+          <wp:inline distT="0" distB="0" distL="0" distR="0" wp14:anchorId="54200FB3" wp14:editId="41B32778">
+            <wp:extent cx="3015663" cy="2329770"/>
+            <wp:effectExtent l="0" t="0" r="0" b="0"/>
+            <wp:docPr id="3" name="Picture 3"/>
+            <wp:cNvGraphicFramePr>
+              <a:graphicFrameLocks xmlns:a="http://schemas.openxmlformats.org/drawingml/2006/main" noChangeAspect="1"/>
+            </wp:cNvGraphicFramePr>
+            <a:graphic xmlns:a="http://schemas.openxmlformats.org/drawingml/2006/main">
+              <a:graphicData uri="http://schemas.openxmlformats.org/drawingml/2006/picture">
+                <pic:pic xmlns:pic="http://schemas.openxmlformats.org/drawingml/2006/picture">
+                  <pic:nvPicPr>
+                    <pic:cNvPr id="1" name=""/>
+                    <pic:cNvPicPr/>
+                  </pic:nvPicPr>
+                  <pic:blipFill>
+                    <a:blip r:embed="rId5"/>
+                    <a:stretch>
+                      <a:fillRect/>
+                    </a:stretch>
+                  </pic:blipFill>
+                  <pic:spPr>
+                    <a:xfrm>
+                      <a:off x="0" y="0"/>
+                      <a:ext cx="3032755" cy="2342974"/>
+                    </a:xfrm>
+                    <a:prstGeom prst="rect">
+                      <a:avLst/>
+                    </a:prstGeom>
+                  </pic:spPr>
+                </pic:pic>
+              </a:graphicData>
+            </a:graphic>
+          </wp:inline>
+        </w:drawing>
+      </w:r>
+    </w:p>
+    <w:p>
+      <w:pPr>
+        <w:rPr>
+          <w:b/>
+        </w:rPr>
+      </w:pPr>
+      <w:r>
+        <w:rPr>
+          <w:b/>
+        </w:rPr>
+        <w:tab/>
+      </w:r>
+      <w:r>
+        <w:rPr>
+          <w:noProof/>
+        </w:rPr>
+        <w:drawing>
+          <wp:inline distT="0" distB="0" distL="0" distR="0" wp14:anchorId="54CB50C1" wp14:editId="150F2EE9">
+            <wp:extent cx="2992371" cy="2570745"/>
+            <wp:effectExtent l="0" t="0" r="0" b="1270"/>
+            <wp:docPr id="4" name="Picture 4"/>
+            <wp:cNvGraphicFramePr>
+              <a:graphicFrameLocks xmlns:a="http://schemas.openxmlformats.org/drawingml/2006/main" noChangeAspect="1"/>
+            </wp:cNvGraphicFramePr>
+            <a:graphic xmlns:a="http://schemas.openxmlformats.org/drawingml/2006/main">
+              <a:graphicData uri="http://schemas.openxmlformats.org/drawingml/2006/picture">
+                <pic:pic xmlns:pic="http://schemas.openxmlformats.org/drawingml/2006/picture">
+                  <pic:nvPicPr>
+                    <pic:cNvPr id="1" name=""/>
+                    <pic:cNvPicPr/>
+                  </pic:nvPicPr>
+                  <pic:blipFill>
+                    <a:blip r:embed="rId6"/>
+                    <a:stretch>
+                      <a:fillRect/>
+                    </a:stretch>
+                  </pic:blipFill>
+                  <pic:spPr>
+                    <a:xfrm>
+                      <a:off x="0" y="0"/>
+                      <a:ext cx="3004187" cy="2580896"/>
+                    </a:xfrm>
+                    <a:prstGeom prst="rect">
+                      <a:avLst/>
+                    </a:prstGeom>
+                  </pic:spPr>
+                </pic:pic>
+              </a:graphicData>
+            </a:graphic>
+          </wp:inline>
+        </w:drawing>
+      </w:r>
+    </w:p>
+    <w:p>
+      <w:pPr>
+        <w:rPr>
+          <w:b/>
+        </w:rPr>
+      </w:pPr>
+      <w:r>
+        <w:rPr>
+          <w:b/>
+        </w:rPr>
+        <w:tab/>
+      </w:r>
+      <w:r>
+        <w:rPr>
+          <w:noProof/>
+        </w:rPr>
+        <w:drawing>
+          <wp:inline distT="0" distB="0" distL="0" distR="0" wp14:anchorId="58231743" wp14:editId="551EC378">
+            <wp:extent cx="5124471" cy="1002071"/>
+            <wp:effectExtent l="0" t="0" r="0" b="7620"/>
+            <wp:docPr id="2" name="Picture 2"/>
+            <wp:cNvGraphicFramePr>
+              <a:graphicFrameLocks xmlns:a="http://schemas.openxmlformats.org/drawingml/2006/main" noChangeAspect="1"/>
+            </wp:cNvGraphicFramePr>
+            <a:graphic xmlns:a="http://schemas.openxmlformats.org/drawingml/2006/main">
+              <a:graphicData uri="http://schemas.openxmlformats.org/drawingml/2006/picture">
+                <pic:pic xmlns:pic="http://schemas.openxmlformats.org/drawingml/2006/picture">
+                  <pic:nvPicPr>
+                    <pic:cNvPr id="1" name=""/>
+                    <pic:cNvPicPr/>
+                  </pic:nvPicPr>
+                  <pic:blipFill>
+                    <a:blip r:embed="rId7"/>
+                    <a:stretch>
+                      <a:fillRect/>
+                    </a:stretch>
+                  </pic:blipFill>
+                  <pic:spPr>
+                    <a:xfrm>
+                      <a:off x="0" y="0"/>
+                      <a:ext cx="5167097" cy="1010406"/>
+                    </a:xfrm>
+                    <a:prstGeom prst="rect">
+                      <a:avLst/>
+                    </a:prstGeom>
+                  </pic:spPr>
+                </pic:pic>
+              </a:graphicData>
+            </a:graphic>
+          </wp:inline>
+        </w:drawing>
+      </w:r>
+    </w:p>
+    <w:p>
+      <w:pPr>
+        <w:rPr>
+          <w:b/>
+        </w:rPr>
+      </w:pPr>
+    </w:p>
+    <w:p>
+      <w:pPr>
+        <w:rPr>
+          <w:b/>
+        </w:rPr>
+      </w:pPr>
+    </w:p>
+    <w:p>
+      <w:pPr>
+        <w:rPr>
+          <w:b/>
+        </w:rPr>
+      </w:pPr>
+    </w:p>
+    <w:p>
+      <w:pPr>
+        <w:rPr>
+          <w:b/>
+        </w:rPr>
+      </w:pPr>
+    </w:p>
+    <w:p>
+      <w:pPr>
+        <w:rPr>
+          <w:b/>
+        </w:rPr>
+      </w:pPr>
+    </w:p>
+    <w:p>
+      <w:pPr>
+        <w:rPr>
+          <w:b/>
+        </w:rPr>
+      </w:pPr>
+    </w:p>
+    <w:p>
+      <w:pPr>
+        <w:rPr>
+          <w:b/>
+        </w:rPr>
+      </w:pPr>
+      <w:r>
+        <w:rPr>
+          <w:b/>
+        </w:rPr>
+        <w:lastRenderedPageBreak/>
+        <w:t>Creating User API Controller</w:t>
+      </w:r>
+    </w:p>
+    <w:p>
+      <w:pPr>
+        <w:rPr>
+          <w:b/>
+        </w:rPr>
+      </w:pPr>
+      <w:r>
+        <w:rPr>
+          <w:b/>
+        </w:rPr>
+        <w:tab/>
+      </w:r>
+      <w:r>
+        <w:rPr>
+          <w:noProof/>
+        </w:rPr>
+        <w:drawing>
+          <wp:inline distT="0" distB="0" distL="0" distR="0" wp14:anchorId="085F5B7B" wp14:editId="72D46B3C">
+            <wp:extent cx="4886266" cy="524031"/>
+            <wp:effectExtent l="0" t="0" r="0" b="9525"/>
+            <wp:docPr id="6" name="Picture 6"/>
+            <wp:cNvGraphicFramePr>
+              <a:graphicFrameLocks xmlns:a="http://schemas.openxmlformats.org/drawingml/2006/main" noChangeAspect="1"/>
+            </wp:cNvGraphicFramePr>
+            <a:graphic xmlns:a="http://schemas.openxmlformats.org/drawingml/2006/main">
+              <a:graphicData uri="http://schemas.openxmlformats.org/drawingml/2006/picture">
+                <pic:pic xmlns:pic="http://schemas.openxmlformats.org/drawingml/2006/picture">
+                  <pic:nvPicPr>
+                    <pic:cNvPr id="1" name=""/>
+                    <pic:cNvPicPr/>
+                  </pic:nvPicPr>
+                  <pic:blipFill>
+                    <a:blip r:embed="rId8"/>
+                    <a:stretch>
+                      <a:fillRect/>
+                    </a:stretch>
+                  </pic:blipFill>
+                  <pic:spPr>
+                    <a:xfrm>
+                      <a:off x="0" y="0"/>
+                      <a:ext cx="4952675" cy="531153"/>
+                    </a:xfrm>
+                    <a:prstGeom prst="rect">
+                      <a:avLst/>
+                    </a:prstGeom>
+                  </pic:spPr>
+                </pic:pic>
+              </a:graphicData>
+            </a:graphic>
+          </wp:inline>
+        </w:drawing>
+      </w:r>
+    </w:p>
+    <w:p>
+      <w:pPr>
+        <w:rPr>
+          <w:b/>
+        </w:rPr>
+      </w:pPr>
+      <w:r>
+        <w:rPr>
+          <w:b/>
+        </w:rPr>
+        <w:tab/>
+      </w:r>
+      <w:r>
+        <w:rPr>
+          <w:noProof/>
+        </w:rPr>
+        <w:drawing>
+          <wp:inline distT="0" distB="0" distL="0" distR="0" wp14:anchorId="18E218FC" wp14:editId="34E536AB">
+            <wp:extent cx="2333625" cy="981075"/>
+            <wp:effectExtent l="0" t="0" r="9525" b="9525"/>
+            <wp:docPr id="7" name="Picture 7"/>
+            <wp:cNvGraphicFramePr>
+              <a:graphicFrameLocks xmlns:a="http://schemas.openxmlformats.org/drawingml/2006/main" noChangeAspect="1"/>
+            </wp:cNvGraphicFramePr>
+            <a:graphic xmlns:a="http://schemas.openxmlformats.org/drawingml/2006/main">
+              <a:graphicData uri="http://schemas.openxmlformats.org/drawingml/2006/picture">
+                <pic:pic xmlns:pic="http://schemas.openxmlformats.org/drawingml/2006/picture">
+                  <pic:nvPicPr>
+                    <pic:cNvPr id="1" name=""/>
+                    <pic:cNvPicPr/>
+                  </pic:nvPicPr>
+                  <pic:blipFill>
+                    <a:blip r:embed="rId9"/>
+                    <a:stretch>
+                      <a:fillRect/>
+                    </a:stretch>
+                  </pic:blipFill>
+                  <pic:spPr>
+                    <a:xfrm>
+                      <a:off x="0" y="0"/>
+                      <a:ext cx="2333625" cy="981075"/>
+                    </a:xfrm>
+                    <a:prstGeom prst="rect">
+                      <a:avLst/>
+                    </a:prstGeom>
+                  </pic:spPr>
+                </pic:pic>
+              </a:graphicData>
+            </a:graphic>
+          </wp:inline>
+        </w:drawing>
+      </w:r>
+    </w:p>
+    <w:p>
+      <w:pPr>
+        <w:rPr>
+          <w:b/>
+        </w:rPr>
+      </w:pPr>
+      <w:r>
+        <w:rPr>
+          <w:b/>
+        </w:rPr>
+        <w:tab/>
+      </w:r>
+      <w:r>
+        <w:rPr>
+          <w:noProof/>
+        </w:rPr>
+        <w:drawing>
+          <wp:inline distT="0" distB="0" distL="0" distR="0" wp14:anchorId="36793087" wp14:editId="2B61F32D">
+            <wp:extent cx="2523965" cy="2450273"/>
+            <wp:effectExtent l="0" t="0" r="0" b="7620"/>
+            <wp:docPr id="8" name="Picture 8"/>
+            <wp:cNvGraphicFramePr>
+              <a:graphicFrameLocks xmlns:a="http://schemas.openxmlformats.org/drawingml/2006/main" noChangeAspect="1"/>
+            </wp:cNvGraphicFramePr>
+            <a:graphic xmlns:a="http://schemas.openxmlformats.org/drawingml/2006/main">
+              <a:graphicData uri="http://schemas.openxmlformats.org/drawingml/2006/picture">
+                <pic:pic xmlns:pic="http://schemas.openxmlformats.org/drawingml/2006/picture">
+                  <pic:nvPicPr>
+                    <pic:cNvPr id="1" name=""/>
+                    <pic:cNvPicPr/>
+                  </pic:nvPicPr>
+                  <pic:blipFill>
+                    <a:blip r:embed="rId10"/>
+                    <a:stretch>
+                      <a:fillRect/>
+                    </a:stretch>
+                  </pic:blipFill>
+                  <pic:spPr>
+                    <a:xfrm>
+                      <a:off x="0" y="0"/>
+                      <a:ext cx="2544886" cy="2470583"/>
+                    </a:xfrm>
+                    <a:prstGeom prst="rect">
+                      <a:avLst/>
+                    </a:prstGeom>
+                  </pic:spPr>
+                </pic:pic>
+              </a:graphicData>
+            </a:graphic>
+          </wp:inline>
+        </w:drawing>
+      </w:r>
+    </w:p>
+    <w:p>
+      <w:pPr>
+        <w:rPr>
+          <w:b/>
+        </w:rPr>
+      </w:pPr>
+      <w:r>
+        <w:rPr>
+          <w:b/>
+        </w:rPr>
+        <w:tab/>
+      </w:r>
+      <w:r>
+        <w:rPr>
+          <w:noProof/>
+        </w:rPr>
+        <w:drawing>
+          <wp:inline distT="0" distB="0" distL="0" distR="0" wp14:anchorId="1FF18B4F" wp14:editId="0EF497D6">
+            <wp:extent cx="2983906" cy="2633942"/>
+            <wp:effectExtent l="0" t="0" r="6985" b="0"/>
+            <wp:docPr id="9" name="Picture 9"/>
+            <wp:cNvGraphicFramePr>
+              <a:graphicFrameLocks xmlns:a="http://schemas.openxmlformats.org/drawingml/2006/main" noChangeAspect="1"/>
+            </wp:cNvGraphicFramePr>
+            <a:graphic xmlns:a="http://schemas.openxmlformats.org/drawingml/2006/main">
+              <a:graphicData uri="http://schemas.openxmlformats.org/drawingml/2006/picture">
+                <pic:pic xmlns:pic="http://schemas.openxmlformats.org/drawingml/2006/picture">
+                  <pic:nvPicPr>
+                    <pic:cNvPr id="1" name=""/>
+                    <pic:cNvPicPr/>
+                  </pic:nvPicPr>
+                  <pic:blipFill>
+                    <a:blip r:embed="rId11"/>
+                    <a:stretch>
+                      <a:fillRect/>
+                    </a:stretch>
+                  </pic:blipFill>
+                  <pic:spPr>
+                    <a:xfrm>
+                      <a:off x="0" y="0"/>
+                      <a:ext cx="3007283" cy="2654578"/>
+                    </a:xfrm>
+                    <a:prstGeom prst="rect">
+                      <a:avLst/>
+                    </a:prstGeom>
+                  </pic:spPr>
+                </pic:pic>
+              </a:graphicData>
+            </a:graphic>
+          </wp:inline>
+        </w:drawing>
+      </w:r>
+    </w:p>
+    <w:p>
+      <w:pPr>
+        <w:rPr>
+          <w:b/>
+        </w:rPr>
+      </w:pPr>
+      <w:r>
+        <w:rPr>
+          <w:b/>
+        </w:rPr>
+        <w:tab/>
+      </w:r>
+      <w:r>
+        <w:rPr>
+          <w:noProof/>
+        </w:rPr>
+        <w:drawing>
+          <wp:inline distT="0" distB="0" distL="0" distR="0" wp14:anchorId="789F98A2" wp14:editId="70E361E8">
+            <wp:extent cx="4719838" cy="1161555"/>
+            <wp:effectExtent l="0" t="0" r="5080" b="635"/>
+            <wp:docPr id="10" name="Picture 10"/>
+            <wp:cNvGraphicFramePr>
+              <a:graphicFrameLocks xmlns:a="http://schemas.openxmlformats.org/drawingml/2006/main" noChangeAspect="1"/>
+            </wp:cNvGraphicFramePr>
+            <a:graphic xmlns:a="http://schemas.openxmlformats.org/drawingml/2006/main">
+              <a:graphicData uri="http://schemas.openxmlformats.org/drawingml/2006/picture">
+                <pic:pic xmlns:pic="http://schemas.openxmlformats.org/drawingml/2006/picture">
+                  <pic:nvPicPr>
+                    <pic:cNvPr id="1" name=""/>
+                    <pic:cNvPicPr/>
+                  </pic:nvPicPr>
+                  <pic:blipFill>
+                    <a:blip r:embed="rId12"/>
+                    <a:stretch>
+                      <a:fillRect/>
+                    </a:stretch>
+                  </pic:blipFill>
+                  <pic:spPr>
+                    <a:xfrm>
+                      <a:off x="0" y="0"/>
+                      <a:ext cx="4764382" cy="1172517"/>
+                    </a:xfrm>
+                    <a:prstGeom prst="rect">
+                      <a:avLst/>
+                    </a:prstGeom>
+                  </pic:spPr>
+                </pic:pic>
+              </a:graphicData>
+            </a:graphic>
+          </wp:inline>
+        </w:drawing>
+      </w:r>
+      <w:r>
+        <w:rPr>
+          <w:b/>
+        </w:rPr>
+        <w:tab/>
+      </w:r>
+    </w:p>
+    <w:p>
+      <w:pPr>
+        <w:rPr>
+          <w:b/>
+        </w:rPr>
+      </w:pPr>
+    </w:p>
+    <w:p>
+      <w:pPr>
+        <w:rPr>
+          <w:b/>
+        </w:rPr>
+      </w:pPr>
       <w:bookmarkStart w:id="0" w:name="_GoBack"/>
       <w:bookmarkEnd w:id="0"/>
+    </w:p>
+    <w:p>
+      <w:pPr>
+        <w:rPr>
+          <w:b/>
+        </w:rPr>
+      </w:pPr>
+      <w:r>
+        <w:rPr>
+          <w:b/>
+        </w:rPr>
+        <w:tab/>
+      </w:r>
     </w:p>
     <w:p/>
     <w:sectPr>

</xml_diff>

<commit_message>
Implemented Restaurant API Controller and updated document
</commit_message>
<xml_diff>
--- a/Documentation.docx
+++ b/Documentation.docx
@@ -348,15 +348,28 @@
         </w:rPr>
         <w:tab/>
       </w:r>
+    </w:p>
+    <w:p>
+      <w:pPr>
+        <w:rPr>
+          <w:b/>
+        </w:rPr>
+      </w:pPr>
+      <w:r>
+        <w:rPr>
+          <w:b/>
+        </w:rPr>
+        <w:tab/>
+      </w:r>
       <w:r>
         <w:rPr>
           <w:noProof/>
         </w:rPr>
         <w:drawing>
-          <wp:inline distT="0" distB="0" distL="0" distR="0" wp14:anchorId="18E218FC" wp14:editId="34E536AB">
-            <wp:extent cx="2333625" cy="981075"/>
-            <wp:effectExtent l="0" t="0" r="9525" b="9525"/>
-            <wp:docPr id="7" name="Picture 7"/>
+          <wp:inline distT="0" distB="0" distL="0" distR="0" wp14:anchorId="36793087" wp14:editId="2B61F32D">
+            <wp:extent cx="2523965" cy="2450273"/>
+            <wp:effectExtent l="0" t="0" r="0" b="7620"/>
+            <wp:docPr id="8" name="Picture 8"/>
             <wp:cNvGraphicFramePr>
               <a:graphicFrameLocks xmlns:a="http://schemas.openxmlformats.org/drawingml/2006/main" noChangeAspect="1"/>
             </wp:cNvGraphicFramePr>
@@ -376,7 +389,7 @@
                   <pic:spPr>
                     <a:xfrm>
                       <a:off x="0" y="0"/>
-                      <a:ext cx="2333625" cy="981075"/>
+                      <a:ext cx="2544886" cy="2470583"/>
                     </a:xfrm>
                     <a:prstGeom prst="rect">
                       <a:avLst/>
@@ -406,10 +419,10 @@
           <w:noProof/>
         </w:rPr>
         <w:drawing>
-          <wp:inline distT="0" distB="0" distL="0" distR="0" wp14:anchorId="36793087" wp14:editId="2B61F32D">
-            <wp:extent cx="2523965" cy="2450273"/>
-            <wp:effectExtent l="0" t="0" r="0" b="7620"/>
-            <wp:docPr id="8" name="Picture 8"/>
+          <wp:inline distT="0" distB="0" distL="0" distR="0" wp14:anchorId="1FF18B4F" wp14:editId="0EF497D6">
+            <wp:extent cx="2983906" cy="2633942"/>
+            <wp:effectExtent l="0" t="0" r="6985" b="0"/>
+            <wp:docPr id="9" name="Picture 9"/>
             <wp:cNvGraphicFramePr>
               <a:graphicFrameLocks xmlns:a="http://schemas.openxmlformats.org/drawingml/2006/main" noChangeAspect="1"/>
             </wp:cNvGraphicFramePr>
@@ -429,7 +442,7 @@
                   <pic:spPr>
                     <a:xfrm>
                       <a:off x="0" y="0"/>
-                      <a:ext cx="2544886" cy="2470583"/>
+                      <a:ext cx="3007283" cy="2654578"/>
                     </a:xfrm>
                     <a:prstGeom prst="rect">
                       <a:avLst/>
@@ -459,10 +472,10 @@
           <w:noProof/>
         </w:rPr>
         <w:drawing>
-          <wp:inline distT="0" distB="0" distL="0" distR="0" wp14:anchorId="1FF18B4F" wp14:editId="0EF497D6">
-            <wp:extent cx="2983906" cy="2633942"/>
-            <wp:effectExtent l="0" t="0" r="6985" b="0"/>
-            <wp:docPr id="9" name="Picture 9"/>
+          <wp:inline distT="0" distB="0" distL="0" distR="0" wp14:anchorId="789F98A2" wp14:editId="70E361E8">
+            <wp:extent cx="4719838" cy="1161555"/>
+            <wp:effectExtent l="0" t="0" r="5080" b="635"/>
+            <wp:docPr id="10" name="Picture 10"/>
             <wp:cNvGraphicFramePr>
               <a:graphicFrameLocks xmlns:a="http://schemas.openxmlformats.org/drawingml/2006/main" noChangeAspect="1"/>
             </wp:cNvGraphicFramePr>
@@ -482,7 +495,7 @@
                   <pic:spPr>
                     <a:xfrm>
                       <a:off x="0" y="0"/>
-                      <a:ext cx="3007283" cy="2654578"/>
+                      <a:ext cx="4764382" cy="1172517"/>
                     </a:xfrm>
                     <a:prstGeom prst="rect">
                       <a:avLst/>
@@ -494,28 +507,76 @@
           </wp:inline>
         </w:drawing>
       </w:r>
-    </w:p>
-    <w:p>
-      <w:pPr>
-        <w:rPr>
-          <w:b/>
-        </w:rPr>
-      </w:pPr>
       <w:r>
         <w:rPr>
           <w:b/>
         </w:rPr>
         <w:tab/>
       </w:r>
+    </w:p>
+    <w:p>
+      <w:pPr>
+        <w:rPr>
+          <w:b/>
+        </w:rPr>
+      </w:pPr>
+    </w:p>
+    <w:p>
+      <w:pPr>
+        <w:rPr>
+          <w:b/>
+        </w:rPr>
+      </w:pPr>
+    </w:p>
+    <w:p>
+      <w:pPr>
+        <w:rPr>
+          <w:b/>
+        </w:rPr>
+      </w:pPr>
+    </w:p>
+    <w:p>
+      <w:pPr>
+        <w:rPr>
+          <w:b/>
+        </w:rPr>
+      </w:pPr>
+    </w:p>
+    <w:p>
+      <w:pPr>
+        <w:rPr>
+          <w:b/>
+        </w:rPr>
+      </w:pPr>
+      <w:r>
+        <w:rPr>
+          <w:b/>
+        </w:rPr>
+        <w:lastRenderedPageBreak/>
+        <w:t>Creating Restaurant API Controller</w:t>
+      </w:r>
+    </w:p>
+    <w:p>
+      <w:pPr>
+        <w:rPr>
+          <w:b/>
+        </w:rPr>
+      </w:pPr>
+      <w:r>
+        <w:rPr>
+          <w:b/>
+        </w:rPr>
+        <w:tab/>
+      </w:r>
       <w:r>
         <w:rPr>
           <w:noProof/>
         </w:rPr>
         <w:drawing>
-          <wp:inline distT="0" distB="0" distL="0" distR="0" wp14:anchorId="789F98A2" wp14:editId="70E361E8">
-            <wp:extent cx="4719838" cy="1161555"/>
-            <wp:effectExtent l="0" t="0" r="5080" b="635"/>
-            <wp:docPr id="10" name="Picture 10"/>
+          <wp:inline distT="0" distB="0" distL="0" distR="0" wp14:anchorId="32902A94" wp14:editId="5F3B35C8">
+            <wp:extent cx="5731510" cy="695960"/>
+            <wp:effectExtent l="0" t="0" r="2540" b="8890"/>
+            <wp:docPr id="5" name="Picture 5"/>
             <wp:cNvGraphicFramePr>
               <a:graphicFrameLocks xmlns:a="http://schemas.openxmlformats.org/drawingml/2006/main" noChangeAspect="1"/>
             </wp:cNvGraphicFramePr>
@@ -535,7 +596,7 @@
                   <pic:spPr>
                     <a:xfrm>
                       <a:off x="0" y="0"/>
-                      <a:ext cx="4764382" cy="1172517"/>
+                      <a:ext cx="5731510" cy="695960"/>
                     </a:xfrm>
                     <a:prstGeom prst="rect">
                       <a:avLst/>
@@ -547,28 +608,163 @@
           </wp:inline>
         </w:drawing>
       </w:r>
-      <w:r>
-        <w:rPr>
-          <w:b/>
-        </w:rPr>
-        <w:tab/>
-      </w:r>
-    </w:p>
-    <w:p>
-      <w:pPr>
-        <w:rPr>
-          <w:b/>
-        </w:rPr>
-      </w:pPr>
-    </w:p>
-    <w:p>
-      <w:pPr>
-        <w:rPr>
-          <w:b/>
-        </w:rPr>
-      </w:pPr>
+    </w:p>
+    <w:p>
+      <w:pPr>
+        <w:rPr>
+          <w:b/>
+        </w:rPr>
+      </w:pPr>
+      <w:r>
+        <w:rPr>
+          <w:noProof/>
+        </w:rPr>
+        <w:drawing>
+          <wp:inline distT="0" distB="0" distL="0" distR="0" wp14:anchorId="6B916D85" wp14:editId="452382E0">
+            <wp:extent cx="5695950" cy="1495425"/>
+            <wp:effectExtent l="0" t="0" r="0" b="9525"/>
+            <wp:docPr id="11" name="Picture 11"/>
+            <wp:cNvGraphicFramePr>
+              <a:graphicFrameLocks xmlns:a="http://schemas.openxmlformats.org/drawingml/2006/main" noChangeAspect="1"/>
+            </wp:cNvGraphicFramePr>
+            <a:graphic xmlns:a="http://schemas.openxmlformats.org/drawingml/2006/main">
+              <a:graphicData uri="http://schemas.openxmlformats.org/drawingml/2006/picture">
+                <pic:pic xmlns:pic="http://schemas.openxmlformats.org/drawingml/2006/picture">
+                  <pic:nvPicPr>
+                    <pic:cNvPr id="1" name=""/>
+                    <pic:cNvPicPr/>
+                  </pic:nvPicPr>
+                  <pic:blipFill>
+                    <a:blip r:embed="rId13"/>
+                    <a:stretch>
+                      <a:fillRect/>
+                    </a:stretch>
+                  </pic:blipFill>
+                  <pic:spPr>
+                    <a:xfrm>
+                      <a:off x="0" y="0"/>
+                      <a:ext cx="5695950" cy="1495425"/>
+                    </a:xfrm>
+                    <a:prstGeom prst="rect">
+                      <a:avLst/>
+                    </a:prstGeom>
+                  </pic:spPr>
+                </pic:pic>
+              </a:graphicData>
+            </a:graphic>
+          </wp:inline>
+        </w:drawing>
+      </w:r>
+    </w:p>
+    <w:p>
+      <w:pPr>
+        <w:rPr>
+          <w:b/>
+        </w:rPr>
+      </w:pPr>
+      <w:r>
+        <w:rPr>
+          <w:noProof/>
+        </w:rPr>
+        <w:drawing>
+          <wp:inline distT="0" distB="0" distL="0" distR="0" wp14:anchorId="4682233F" wp14:editId="0B43B2A2">
+            <wp:extent cx="4260877" cy="3549545"/>
+            <wp:effectExtent l="0" t="0" r="6350" b="0"/>
+            <wp:docPr id="12" name="Picture 12"/>
+            <wp:cNvGraphicFramePr>
+              <a:graphicFrameLocks xmlns:a="http://schemas.openxmlformats.org/drawingml/2006/main" noChangeAspect="1"/>
+            </wp:cNvGraphicFramePr>
+            <a:graphic xmlns:a="http://schemas.openxmlformats.org/drawingml/2006/main">
+              <a:graphicData uri="http://schemas.openxmlformats.org/drawingml/2006/picture">
+                <pic:pic xmlns:pic="http://schemas.openxmlformats.org/drawingml/2006/picture">
+                  <pic:nvPicPr>
+                    <pic:cNvPr id="1" name=""/>
+                    <pic:cNvPicPr/>
+                  </pic:nvPicPr>
+                  <pic:blipFill>
+                    <a:blip r:embed="rId14"/>
+                    <a:stretch>
+                      <a:fillRect/>
+                    </a:stretch>
+                  </pic:blipFill>
+                  <pic:spPr>
+                    <a:xfrm>
+                      <a:off x="0" y="0"/>
+                      <a:ext cx="4272147" cy="3558933"/>
+                    </a:xfrm>
+                    <a:prstGeom prst="rect">
+                      <a:avLst/>
+                    </a:prstGeom>
+                  </pic:spPr>
+                </pic:pic>
+              </a:graphicData>
+            </a:graphic>
+          </wp:inline>
+        </w:drawing>
+      </w:r>
+    </w:p>
+    <w:p>
+      <w:pPr>
+        <w:rPr>
+          <w:b/>
+        </w:rPr>
+      </w:pPr>
+      <w:r>
+        <w:rPr>
+          <w:noProof/>
+        </w:rPr>
+        <w:drawing>
+          <wp:inline distT="0" distB="0" distL="0" distR="0" wp14:anchorId="303EA7F8" wp14:editId="27258C18">
+            <wp:extent cx="5731510" cy="1355725"/>
+            <wp:effectExtent l="0" t="0" r="2540" b="0"/>
+            <wp:docPr id="13" name="Picture 13"/>
+            <wp:cNvGraphicFramePr>
+              <a:graphicFrameLocks xmlns:a="http://schemas.openxmlformats.org/drawingml/2006/main" noChangeAspect="1"/>
+            </wp:cNvGraphicFramePr>
+            <a:graphic xmlns:a="http://schemas.openxmlformats.org/drawingml/2006/main">
+              <a:graphicData uri="http://schemas.openxmlformats.org/drawingml/2006/picture">
+                <pic:pic xmlns:pic="http://schemas.openxmlformats.org/drawingml/2006/picture">
+                  <pic:nvPicPr>
+                    <pic:cNvPr id="1" name=""/>
+                    <pic:cNvPicPr/>
+                  </pic:nvPicPr>
+                  <pic:blipFill>
+                    <a:blip r:embed="rId15"/>
+                    <a:stretch>
+                      <a:fillRect/>
+                    </a:stretch>
+                  </pic:blipFill>
+                  <pic:spPr>
+                    <a:xfrm>
+                      <a:off x="0" y="0"/>
+                      <a:ext cx="5731510" cy="1355725"/>
+                    </a:xfrm>
+                    <a:prstGeom prst="rect">
+                      <a:avLst/>
+                    </a:prstGeom>
+                  </pic:spPr>
+                </pic:pic>
+              </a:graphicData>
+            </a:graphic>
+          </wp:inline>
+        </w:drawing>
+      </w:r>
       <w:bookmarkStart w:id="0" w:name="_GoBack"/>
       <w:bookmarkEnd w:id="0"/>
+    </w:p>
+    <w:p>
+      <w:pPr>
+        <w:rPr>
+          <w:b/>
+        </w:rPr>
+      </w:pPr>
+    </w:p>
+    <w:p>
+      <w:pPr>
+        <w:rPr>
+          <w:b/>
+        </w:rPr>
+      </w:pPr>
     </w:p>
     <w:p>
       <w:pPr>

</xml_diff>

<commit_message>
Implemented post api controller and updated document
</commit_message>
<xml_diff>
--- a/Documentation.docx
+++ b/Documentation.docx
@@ -738,6 +738,260 @@
                     <a:xfrm>
                       <a:off x="0" y="0"/>
                       <a:ext cx="5731510" cy="1355725"/>
+                    </a:xfrm>
+                    <a:prstGeom prst="rect">
+                      <a:avLst/>
+                    </a:prstGeom>
+                  </pic:spPr>
+                </pic:pic>
+              </a:graphicData>
+            </a:graphic>
+          </wp:inline>
+        </w:drawing>
+      </w:r>
+    </w:p>
+    <w:p>
+      <w:pPr>
+        <w:rPr>
+          <w:b/>
+        </w:rPr>
+      </w:pPr>
+    </w:p>
+    <w:p>
+      <w:pPr>
+        <w:rPr>
+          <w:b/>
+        </w:rPr>
+      </w:pPr>
+    </w:p>
+    <w:p>
+      <w:pPr>
+        <w:rPr>
+          <w:b/>
+        </w:rPr>
+      </w:pPr>
+    </w:p>
+    <w:p>
+      <w:pPr>
+        <w:rPr>
+          <w:b/>
+        </w:rPr>
+      </w:pPr>
+      <w:r>
+        <w:rPr>
+          <w:b/>
+        </w:rPr>
+        <w:lastRenderedPageBreak/>
+        <w:t>Post API Controller</w:t>
+      </w:r>
+    </w:p>
+    <w:p>
+      <w:pPr>
+        <w:rPr>
+          <w:b/>
+        </w:rPr>
+      </w:pPr>
+      <w:r>
+        <w:rPr>
+          <w:b/>
+        </w:rPr>
+        <w:tab/>
+      </w:r>
+      <w:r>
+        <w:rPr>
+          <w:noProof/>
+        </w:rPr>
+        <w:drawing>
+          <wp:inline distT="0" distB="0" distL="0" distR="0" wp14:anchorId="317BF70F" wp14:editId="50CCBFA9">
+            <wp:extent cx="5262784" cy="482198"/>
+            <wp:effectExtent l="0" t="0" r="0" b="0"/>
+            <wp:docPr id="7" name="Picture 7"/>
+            <wp:cNvGraphicFramePr>
+              <a:graphicFrameLocks xmlns:a="http://schemas.openxmlformats.org/drawingml/2006/main" noChangeAspect="1"/>
+            </wp:cNvGraphicFramePr>
+            <a:graphic xmlns:a="http://schemas.openxmlformats.org/drawingml/2006/main">
+              <a:graphicData uri="http://schemas.openxmlformats.org/drawingml/2006/picture">
+                <pic:pic xmlns:pic="http://schemas.openxmlformats.org/drawingml/2006/picture">
+                  <pic:nvPicPr>
+                    <pic:cNvPr id="1" name=""/>
+                    <pic:cNvPicPr/>
+                  </pic:nvPicPr>
+                  <pic:blipFill>
+                    <a:blip r:embed="rId16"/>
+                    <a:stretch>
+                      <a:fillRect/>
+                    </a:stretch>
+                  </pic:blipFill>
+                  <pic:spPr>
+                    <a:xfrm>
+                      <a:off x="0" y="0"/>
+                      <a:ext cx="5283334" cy="484081"/>
+                    </a:xfrm>
+                    <a:prstGeom prst="rect">
+                      <a:avLst/>
+                    </a:prstGeom>
+                  </pic:spPr>
+                </pic:pic>
+              </a:graphicData>
+            </a:graphic>
+          </wp:inline>
+        </w:drawing>
+      </w:r>
+    </w:p>
+    <w:p>
+      <w:pPr>
+        <w:rPr>
+          <w:b/>
+        </w:rPr>
+      </w:pPr>
+      <w:r>
+        <w:rPr>
+          <w:b/>
+        </w:rPr>
+        <w:tab/>
+      </w:r>
+      <w:r>
+        <w:rPr>
+          <w:noProof/>
+        </w:rPr>
+        <w:drawing>
+          <wp:inline distT="0" distB="0" distL="0" distR="0" wp14:anchorId="2F671789" wp14:editId="3F50340F">
+            <wp:extent cx="3943830" cy="1035970"/>
+            <wp:effectExtent l="0" t="0" r="0" b="0"/>
+            <wp:docPr id="14" name="Picture 14"/>
+            <wp:cNvGraphicFramePr>
+              <a:graphicFrameLocks xmlns:a="http://schemas.openxmlformats.org/drawingml/2006/main" noChangeAspect="1"/>
+            </wp:cNvGraphicFramePr>
+            <a:graphic xmlns:a="http://schemas.openxmlformats.org/drawingml/2006/main">
+              <a:graphicData uri="http://schemas.openxmlformats.org/drawingml/2006/picture">
+                <pic:pic xmlns:pic="http://schemas.openxmlformats.org/drawingml/2006/picture">
+                  <pic:nvPicPr>
+                    <pic:cNvPr id="1" name=""/>
+                    <pic:cNvPicPr/>
+                  </pic:nvPicPr>
+                  <pic:blipFill>
+                    <a:blip r:embed="rId17"/>
+                    <a:stretch>
+                      <a:fillRect/>
+                    </a:stretch>
+                  </pic:blipFill>
+                  <pic:spPr>
+                    <a:xfrm>
+                      <a:off x="0" y="0"/>
+                      <a:ext cx="3988615" cy="1047734"/>
+                    </a:xfrm>
+                    <a:prstGeom prst="rect">
+                      <a:avLst/>
+                    </a:prstGeom>
+                  </pic:spPr>
+                </pic:pic>
+              </a:graphicData>
+            </a:graphic>
+          </wp:inline>
+        </w:drawing>
+      </w:r>
+    </w:p>
+    <w:p>
+      <w:pPr>
+        <w:rPr>
+          <w:b/>
+        </w:rPr>
+      </w:pPr>
+      <w:r>
+        <w:rPr>
+          <w:b/>
+        </w:rPr>
+        <w:tab/>
+      </w:r>
+      <w:r>
+        <w:rPr>
+          <w:noProof/>
+        </w:rPr>
+        <w:drawing>
+          <wp:inline distT="0" distB="0" distL="0" distR="0" wp14:anchorId="6154EEDE" wp14:editId="0373F76F">
+            <wp:extent cx="4037621" cy="3258030"/>
+            <wp:effectExtent l="0" t="0" r="1270" b="0"/>
+            <wp:docPr id="15" name="Picture 15"/>
+            <wp:cNvGraphicFramePr>
+              <a:graphicFrameLocks xmlns:a="http://schemas.openxmlformats.org/drawingml/2006/main" noChangeAspect="1"/>
+            </wp:cNvGraphicFramePr>
+            <a:graphic xmlns:a="http://schemas.openxmlformats.org/drawingml/2006/main">
+              <a:graphicData uri="http://schemas.openxmlformats.org/drawingml/2006/picture">
+                <pic:pic xmlns:pic="http://schemas.openxmlformats.org/drawingml/2006/picture">
+                  <pic:nvPicPr>
+                    <pic:cNvPr id="1" name=""/>
+                    <pic:cNvPicPr/>
+                  </pic:nvPicPr>
+                  <pic:blipFill rotWithShape="1">
+                    <a:blip r:embed="rId18"/>
+                    <a:srcRect b="18611"/>
+                    <a:stretch/>
+                  </pic:blipFill>
+                  <pic:spPr bwMode="auto">
+                    <a:xfrm>
+                      <a:off x="0" y="0"/>
+                      <a:ext cx="4049761" cy="3267826"/>
+                    </a:xfrm>
+                    <a:prstGeom prst="rect">
+                      <a:avLst/>
+                    </a:prstGeom>
+                    <a:ln>
+                      <a:noFill/>
+                    </a:ln>
+                    <a:extLst>
+                      <a:ext uri="{53640926-AAD7-44D8-BBD7-CCE9431645EC}">
+                        <a14:shadowObscured xmlns:a14="http://schemas.microsoft.com/office/drawing/2010/main"/>
+                      </a:ext>
+                    </a:extLst>
+                  </pic:spPr>
+                </pic:pic>
+              </a:graphicData>
+            </a:graphic>
+          </wp:inline>
+        </w:drawing>
+      </w:r>
+    </w:p>
+    <w:p>
+      <w:pPr>
+        <w:rPr>
+          <w:b/>
+        </w:rPr>
+      </w:pPr>
+      <w:r>
+        <w:rPr>
+          <w:b/>
+        </w:rPr>
+        <w:tab/>
+      </w:r>
+      <w:r>
+        <w:rPr>
+          <w:noProof/>
+        </w:rPr>
+        <w:drawing>
+          <wp:inline distT="0" distB="0" distL="0" distR="0" wp14:anchorId="6BCF1426" wp14:editId="2339C9B6">
+            <wp:extent cx="4786374" cy="1017091"/>
+            <wp:effectExtent l="0" t="0" r="0" b="0"/>
+            <wp:docPr id="16" name="Picture 16"/>
+            <wp:cNvGraphicFramePr>
+              <a:graphicFrameLocks xmlns:a="http://schemas.openxmlformats.org/drawingml/2006/main" noChangeAspect="1"/>
+            </wp:cNvGraphicFramePr>
+            <a:graphic xmlns:a="http://schemas.openxmlformats.org/drawingml/2006/main">
+              <a:graphicData uri="http://schemas.openxmlformats.org/drawingml/2006/picture">
+                <pic:pic xmlns:pic="http://schemas.openxmlformats.org/drawingml/2006/picture">
+                  <pic:nvPicPr>
+                    <pic:cNvPr id="1" name=""/>
+                    <pic:cNvPicPr/>
+                  </pic:nvPicPr>
+                  <pic:blipFill>
+                    <a:blip r:embed="rId19"/>
+                    <a:stretch>
+                      <a:fillRect/>
+                    </a:stretch>
+                  </pic:blipFill>
+                  <pic:spPr>
+                    <a:xfrm>
+                      <a:off x="0" y="0"/>
+                      <a:ext cx="4809491" cy="1022003"/>
                     </a:xfrm>
                     <a:prstGeom prst="rect">
                       <a:avLst/>

</xml_diff>

<commit_message>
Implemented comment api and updated document and created test cases
</commit_message>
<xml_diff>
--- a/Documentation.docx
+++ b/Documentation.docx
@@ -992,6 +992,288 @@
                     <a:xfrm>
                       <a:off x="0" y="0"/>
                       <a:ext cx="4809491" cy="1022003"/>
+                    </a:xfrm>
+                    <a:prstGeom prst="rect">
+                      <a:avLst/>
+                    </a:prstGeom>
+                  </pic:spPr>
+                </pic:pic>
+              </a:graphicData>
+            </a:graphic>
+          </wp:inline>
+        </w:drawing>
+      </w:r>
+    </w:p>
+    <w:p>
+      <w:pPr>
+        <w:rPr>
+          <w:b/>
+        </w:rPr>
+      </w:pPr>
+    </w:p>
+    <w:p>
+      <w:pPr>
+        <w:rPr>
+          <w:b/>
+        </w:rPr>
+      </w:pPr>
+    </w:p>
+    <w:p>
+      <w:pPr>
+        <w:rPr>
+          <w:b/>
+        </w:rPr>
+      </w:pPr>
+    </w:p>
+    <w:p>
+      <w:pPr>
+        <w:rPr>
+          <w:b/>
+        </w:rPr>
+      </w:pPr>
+    </w:p>
+    <w:p>
+      <w:pPr>
+        <w:rPr>
+          <w:b/>
+        </w:rPr>
+      </w:pPr>
+    </w:p>
+    <w:p>
+      <w:pPr>
+        <w:rPr>
+          <w:b/>
+        </w:rPr>
+      </w:pPr>
+    </w:p>
+    <w:p>
+      <w:pPr>
+        <w:rPr>
+          <w:b/>
+        </w:rPr>
+      </w:pPr>
+    </w:p>
+    <w:p>
+      <w:pPr>
+        <w:rPr>
+          <w:b/>
+        </w:rPr>
+      </w:pPr>
+    </w:p>
+    <w:p>
+      <w:pPr>
+        <w:rPr>
+          <w:b/>
+        </w:rPr>
+      </w:pPr>
+      <w:r>
+        <w:rPr>
+          <w:b/>
+        </w:rPr>
+        <w:lastRenderedPageBreak/>
+        <w:t>Comment API Controller</w:t>
+      </w:r>
+    </w:p>
+    <w:p>
+      <w:pPr>
+        <w:rPr>
+          <w:b/>
+        </w:rPr>
+      </w:pPr>
+      <w:r>
+        <w:rPr>
+          <w:b/>
+        </w:rPr>
+        <w:tab/>
+      </w:r>
+      <w:r>
+        <w:rPr>
+          <w:noProof/>
+        </w:rPr>
+        <w:drawing>
+          <wp:inline distT="0" distB="0" distL="0" distR="0" wp14:anchorId="2B86D8A8" wp14:editId="3D3369DA">
+            <wp:extent cx="5032263" cy="565893"/>
+            <wp:effectExtent l="0" t="0" r="0" b="5715"/>
+            <wp:docPr id="17" name="Picture 17"/>
+            <wp:cNvGraphicFramePr>
+              <a:graphicFrameLocks xmlns:a="http://schemas.openxmlformats.org/drawingml/2006/main" noChangeAspect="1"/>
+            </wp:cNvGraphicFramePr>
+            <a:graphic xmlns:a="http://schemas.openxmlformats.org/drawingml/2006/main">
+              <a:graphicData uri="http://schemas.openxmlformats.org/drawingml/2006/picture">
+                <pic:pic xmlns:pic="http://schemas.openxmlformats.org/drawingml/2006/picture">
+                  <pic:nvPicPr>
+                    <pic:cNvPr id="1" name=""/>
+                    <pic:cNvPicPr/>
+                  </pic:nvPicPr>
+                  <pic:blipFill>
+                    <a:blip r:embed="rId20"/>
+                    <a:stretch>
+                      <a:fillRect/>
+                    </a:stretch>
+                  </pic:blipFill>
+                  <pic:spPr>
+                    <a:xfrm>
+                      <a:off x="0" y="0"/>
+                      <a:ext cx="5107527" cy="574357"/>
+                    </a:xfrm>
+                    <a:prstGeom prst="rect">
+                      <a:avLst/>
+                    </a:prstGeom>
+                  </pic:spPr>
+                </pic:pic>
+              </a:graphicData>
+            </a:graphic>
+          </wp:inline>
+        </w:drawing>
+      </w:r>
+    </w:p>
+    <w:p>
+      <w:pPr>
+        <w:rPr>
+          <w:b/>
+        </w:rPr>
+      </w:pPr>
+      <w:r>
+        <w:rPr>
+          <w:b/>
+        </w:rPr>
+        <w:tab/>
+      </w:r>
+      <w:r>
+        <w:rPr>
+          <w:noProof/>
+        </w:rPr>
+        <w:drawing>
+          <wp:inline distT="0" distB="0" distL="0" distR="0" wp14:anchorId="603ACE2F" wp14:editId="57FE733A">
+            <wp:extent cx="4226699" cy="1255054"/>
+            <wp:effectExtent l="0" t="0" r="2540" b="2540"/>
+            <wp:docPr id="18" name="Picture 18"/>
+            <wp:cNvGraphicFramePr>
+              <a:graphicFrameLocks xmlns:a="http://schemas.openxmlformats.org/drawingml/2006/main" noChangeAspect="1"/>
+            </wp:cNvGraphicFramePr>
+            <a:graphic xmlns:a="http://schemas.openxmlformats.org/drawingml/2006/main">
+              <a:graphicData uri="http://schemas.openxmlformats.org/drawingml/2006/picture">
+                <pic:pic xmlns:pic="http://schemas.openxmlformats.org/drawingml/2006/picture">
+                  <pic:nvPicPr>
+                    <pic:cNvPr id="1" name=""/>
+                    <pic:cNvPicPr/>
+                  </pic:nvPicPr>
+                  <pic:blipFill>
+                    <a:blip r:embed="rId21"/>
+                    <a:stretch>
+                      <a:fillRect/>
+                    </a:stretch>
+                  </pic:blipFill>
+                  <pic:spPr>
+                    <a:xfrm>
+                      <a:off x="0" y="0"/>
+                      <a:ext cx="4234281" cy="1257305"/>
+                    </a:xfrm>
+                    <a:prstGeom prst="rect">
+                      <a:avLst/>
+                    </a:prstGeom>
+                  </pic:spPr>
+                </pic:pic>
+              </a:graphicData>
+            </a:graphic>
+          </wp:inline>
+        </w:drawing>
+      </w:r>
+    </w:p>
+    <w:p>
+      <w:pPr>
+        <w:rPr>
+          <w:b/>
+        </w:rPr>
+      </w:pPr>
+      <w:r>
+        <w:rPr>
+          <w:b/>
+        </w:rPr>
+        <w:tab/>
+      </w:r>
+      <w:r>
+        <w:rPr>
+          <w:noProof/>
+        </w:rPr>
+        <w:drawing>
+          <wp:inline distT="0" distB="0" distL="0" distR="0" wp14:anchorId="4E1B3A85" wp14:editId="22CDDED9">
+            <wp:extent cx="3919019" cy="3190010"/>
+            <wp:effectExtent l="0" t="0" r="5715" b="0"/>
+            <wp:docPr id="19" name="Picture 19"/>
+            <wp:cNvGraphicFramePr>
+              <a:graphicFrameLocks xmlns:a="http://schemas.openxmlformats.org/drawingml/2006/main" noChangeAspect="1"/>
+            </wp:cNvGraphicFramePr>
+            <a:graphic xmlns:a="http://schemas.openxmlformats.org/drawingml/2006/main">
+              <a:graphicData uri="http://schemas.openxmlformats.org/drawingml/2006/picture">
+                <pic:pic xmlns:pic="http://schemas.openxmlformats.org/drawingml/2006/picture">
+                  <pic:nvPicPr>
+                    <pic:cNvPr id="1" name=""/>
+                    <pic:cNvPicPr/>
+                  </pic:nvPicPr>
+                  <pic:blipFill>
+                    <a:blip r:embed="rId22"/>
+                    <a:stretch>
+                      <a:fillRect/>
+                    </a:stretch>
+                  </pic:blipFill>
+                  <pic:spPr>
+                    <a:xfrm>
+                      <a:off x="0" y="0"/>
+                      <a:ext cx="3929727" cy="3198726"/>
+                    </a:xfrm>
+                    <a:prstGeom prst="rect">
+                      <a:avLst/>
+                    </a:prstGeom>
+                  </pic:spPr>
+                </pic:pic>
+              </a:graphicData>
+            </a:graphic>
+          </wp:inline>
+        </w:drawing>
+      </w:r>
+    </w:p>
+    <w:p>
+      <w:pPr>
+        <w:rPr>
+          <w:b/>
+        </w:rPr>
+      </w:pPr>
+      <w:r>
+        <w:rPr>
+          <w:b/>
+        </w:rPr>
+        <w:tab/>
+      </w:r>
+      <w:r>
+        <w:rPr>
+          <w:noProof/>
+        </w:rPr>
+        <w:drawing>
+          <wp:inline distT="0" distB="0" distL="0" distR="0" wp14:anchorId="01454311" wp14:editId="1A03249C">
+            <wp:extent cx="4525618" cy="1009314"/>
+            <wp:effectExtent l="0" t="0" r="0" b="635"/>
+            <wp:docPr id="20" name="Picture 20"/>
+            <wp:cNvGraphicFramePr>
+              <a:graphicFrameLocks xmlns:a="http://schemas.openxmlformats.org/drawingml/2006/main" noChangeAspect="1"/>
+            </wp:cNvGraphicFramePr>
+            <a:graphic xmlns:a="http://schemas.openxmlformats.org/drawingml/2006/main">
+              <a:graphicData uri="http://schemas.openxmlformats.org/drawingml/2006/picture">
+                <pic:pic xmlns:pic="http://schemas.openxmlformats.org/drawingml/2006/picture">
+                  <pic:nvPicPr>
+                    <pic:cNvPr id="1" name=""/>
+                    <pic:cNvPicPr/>
+                  </pic:nvPicPr>
+                  <pic:blipFill>
+                    <a:blip r:embed="rId23"/>
+                    <a:stretch>
+                      <a:fillRect/>
+                    </a:stretch>
+                  </pic:blipFill>
+                  <pic:spPr>
+                    <a:xfrm>
+                      <a:off x="0" y="0"/>
+                      <a:ext cx="4577444" cy="1020872"/>
                     </a:xfrm>
                     <a:prstGeom prst="rect">
                       <a:avLst/>

</xml_diff>

<commit_message>
Completed document from my side with test dumps and implemented all validations
</commit_message>
<xml_diff>
--- a/Documentation.docx
+++ b/Documentation.docx
@@ -85,10 +85,10 @@
           <w:noProof/>
         </w:rPr>
         <w:drawing>
-          <wp:inline distT="0" distB="0" distL="0" distR="0" wp14:anchorId="54200FB3" wp14:editId="41B32778">
-            <wp:extent cx="3015663" cy="2329770"/>
-            <wp:effectExtent l="0" t="0" r="0" b="0"/>
-            <wp:docPr id="3" name="Picture 3"/>
+          <wp:inline distT="0" distB="0" distL="0" distR="0" wp14:anchorId="5B677F1B" wp14:editId="408926ED">
+            <wp:extent cx="4510452" cy="2696477"/>
+            <wp:effectExtent l="0" t="0" r="4445" b="8890"/>
+            <wp:docPr id="21" name="Picture 21"/>
             <wp:cNvGraphicFramePr>
               <a:graphicFrameLocks xmlns:a="http://schemas.openxmlformats.org/drawingml/2006/main" noChangeAspect="1"/>
             </wp:cNvGraphicFramePr>
@@ -108,40 +108,40 @@
                   <pic:spPr>
                     <a:xfrm>
                       <a:off x="0" y="0"/>
-                      <a:ext cx="3032755" cy="2342974"/>
-                    </a:xfrm>
-                    <a:prstGeom prst="rect">
-                      <a:avLst/>
-                    </a:prstGeom>
-                  </pic:spPr>
-                </pic:pic>
-              </a:graphicData>
-            </a:graphic>
-          </wp:inline>
-        </w:drawing>
-      </w:r>
-    </w:p>
-    <w:p>
-      <w:pPr>
-        <w:rPr>
-          <w:b/>
-        </w:rPr>
-      </w:pPr>
-      <w:r>
-        <w:rPr>
-          <w:b/>
-        </w:rPr>
-        <w:tab/>
-      </w:r>
-      <w:r>
-        <w:rPr>
-          <w:noProof/>
-        </w:rPr>
-        <w:drawing>
-          <wp:inline distT="0" distB="0" distL="0" distR="0" wp14:anchorId="54CB50C1" wp14:editId="150F2EE9">
-            <wp:extent cx="2992371" cy="2570745"/>
-            <wp:effectExtent l="0" t="0" r="0" b="1270"/>
-            <wp:docPr id="4" name="Picture 4"/>
+                      <a:ext cx="4514522" cy="2698910"/>
+                    </a:xfrm>
+                    <a:prstGeom prst="rect">
+                      <a:avLst/>
+                    </a:prstGeom>
+                  </pic:spPr>
+                </pic:pic>
+              </a:graphicData>
+            </a:graphic>
+          </wp:inline>
+        </w:drawing>
+      </w:r>
+    </w:p>
+    <w:p>
+      <w:pPr>
+        <w:rPr>
+          <w:b/>
+        </w:rPr>
+      </w:pPr>
+      <w:r>
+        <w:rPr>
+          <w:b/>
+        </w:rPr>
+        <w:tab/>
+      </w:r>
+      <w:r>
+        <w:rPr>
+          <w:noProof/>
+        </w:rPr>
+        <w:drawing>
+          <wp:inline distT="0" distB="0" distL="0" distR="0" wp14:anchorId="08A313A4" wp14:editId="06D56BD0">
+            <wp:extent cx="2980273" cy="3862204"/>
+            <wp:effectExtent l="0" t="0" r="0" b="5080"/>
+            <wp:docPr id="22" name="Picture 22"/>
             <wp:cNvGraphicFramePr>
               <a:graphicFrameLocks xmlns:a="http://schemas.openxmlformats.org/drawingml/2006/main" noChangeAspect="1"/>
             </wp:cNvGraphicFramePr>
@@ -161,7 +161,7 @@
                   <pic:spPr>
                     <a:xfrm>
                       <a:off x="0" y="0"/>
-                      <a:ext cx="3004187" cy="2580896"/>
+                      <a:ext cx="2984773" cy="3868036"/>
                     </a:xfrm>
                     <a:prstGeom prst="rect">
                       <a:avLst/>
@@ -233,6 +233,180 @@
           <w:b/>
         </w:rPr>
       </w:pPr>
+      <w:r>
+        <w:rPr>
+          <w:b/>
+        </w:rPr>
+        <w:lastRenderedPageBreak/>
+        <w:tab/>
+      </w:r>
+      <w:r>
+        <w:rPr>
+          <w:noProof/>
+        </w:rPr>
+        <w:drawing>
+          <wp:inline distT="0" distB="0" distL="0" distR="0" wp14:anchorId="285EB2DA" wp14:editId="737D25BE">
+            <wp:extent cx="5155565" cy="1813432"/>
+            <wp:effectExtent l="0" t="0" r="6985" b="0"/>
+            <wp:docPr id="23" name="Picture 23"/>
+            <wp:cNvGraphicFramePr>
+              <a:graphicFrameLocks xmlns:a="http://schemas.openxmlformats.org/drawingml/2006/main" noChangeAspect="1"/>
+            </wp:cNvGraphicFramePr>
+            <a:graphic xmlns:a="http://schemas.openxmlformats.org/drawingml/2006/main">
+              <a:graphicData uri="http://schemas.openxmlformats.org/drawingml/2006/picture">
+                <pic:pic xmlns:pic="http://schemas.openxmlformats.org/drawingml/2006/picture">
+                  <pic:nvPicPr>
+                    <pic:cNvPr id="1" name=""/>
+                    <pic:cNvPicPr/>
+                  </pic:nvPicPr>
+                  <pic:blipFill>
+                    <a:blip r:embed="rId8"/>
+                    <a:stretch>
+                      <a:fillRect/>
+                    </a:stretch>
+                  </pic:blipFill>
+                  <pic:spPr>
+                    <a:xfrm>
+                      <a:off x="0" y="0"/>
+                      <a:ext cx="5180113" cy="1822066"/>
+                    </a:xfrm>
+                    <a:prstGeom prst="rect">
+                      <a:avLst/>
+                    </a:prstGeom>
+                  </pic:spPr>
+                </pic:pic>
+              </a:graphicData>
+            </a:graphic>
+          </wp:inline>
+        </w:drawing>
+      </w:r>
+    </w:p>
+    <w:p>
+      <w:pPr>
+        <w:rPr>
+          <w:b/>
+        </w:rPr>
+      </w:pPr>
+      <w:r>
+        <w:rPr>
+          <w:b/>
+        </w:rPr>
+        <w:tab/>
+      </w:r>
+      <w:r>
+        <w:rPr>
+          <w:noProof/>
+        </w:rPr>
+        <w:drawing>
+          <wp:inline distT="0" distB="0" distL="0" distR="0" wp14:anchorId="3771E468" wp14:editId="749BDEDA">
+            <wp:extent cx="4806076" cy="2154907"/>
+            <wp:effectExtent l="0" t="0" r="0" b="0"/>
+            <wp:docPr id="24" name="Picture 24"/>
+            <wp:cNvGraphicFramePr>
+              <a:graphicFrameLocks xmlns:a="http://schemas.openxmlformats.org/drawingml/2006/main" noChangeAspect="1"/>
+            </wp:cNvGraphicFramePr>
+            <a:graphic xmlns:a="http://schemas.openxmlformats.org/drawingml/2006/main">
+              <a:graphicData uri="http://schemas.openxmlformats.org/drawingml/2006/picture">
+                <pic:pic xmlns:pic="http://schemas.openxmlformats.org/drawingml/2006/picture">
+                  <pic:nvPicPr>
+                    <pic:cNvPr id="1" name=""/>
+                    <pic:cNvPicPr/>
+                  </pic:nvPicPr>
+                  <pic:blipFill>
+                    <a:blip r:embed="rId9"/>
+                    <a:stretch>
+                      <a:fillRect/>
+                    </a:stretch>
+                  </pic:blipFill>
+                  <pic:spPr>
+                    <a:xfrm>
+                      <a:off x="0" y="0"/>
+                      <a:ext cx="4828006" cy="2164740"/>
+                    </a:xfrm>
+                    <a:prstGeom prst="rect">
+                      <a:avLst/>
+                    </a:prstGeom>
+                  </pic:spPr>
+                </pic:pic>
+              </a:graphicData>
+            </a:graphic>
+          </wp:inline>
+        </w:drawing>
+      </w:r>
+    </w:p>
+    <w:p>
+      <w:pPr>
+        <w:rPr>
+          <w:b/>
+        </w:rPr>
+      </w:pPr>
+      <w:r>
+        <w:rPr>
+          <w:b/>
+        </w:rPr>
+        <w:tab/>
+      </w:r>
+      <w:r>
+        <w:rPr>
+          <w:noProof/>
+        </w:rPr>
+        <w:drawing>
+          <wp:inline distT="0" distB="0" distL="0" distR="0" wp14:anchorId="34187A84" wp14:editId="6AB73E47">
+            <wp:extent cx="4787889" cy="2105377"/>
+            <wp:effectExtent l="0" t="0" r="0" b="9525"/>
+            <wp:docPr id="25" name="Picture 25"/>
+            <wp:cNvGraphicFramePr>
+              <a:graphicFrameLocks xmlns:a="http://schemas.openxmlformats.org/drawingml/2006/main" noChangeAspect="1"/>
+            </wp:cNvGraphicFramePr>
+            <a:graphic xmlns:a="http://schemas.openxmlformats.org/drawingml/2006/main">
+              <a:graphicData uri="http://schemas.openxmlformats.org/drawingml/2006/picture">
+                <pic:pic xmlns:pic="http://schemas.openxmlformats.org/drawingml/2006/picture">
+                  <pic:nvPicPr>
+                    <pic:cNvPr id="1" name=""/>
+                    <pic:cNvPicPr/>
+                  </pic:nvPicPr>
+                  <pic:blipFill>
+                    <a:blip r:embed="rId10"/>
+                    <a:stretch>
+                      <a:fillRect/>
+                    </a:stretch>
+                  </pic:blipFill>
+                  <pic:spPr>
+                    <a:xfrm>
+                      <a:off x="0" y="0"/>
+                      <a:ext cx="4793027" cy="2107636"/>
+                    </a:xfrm>
+                    <a:prstGeom prst="rect">
+                      <a:avLst/>
+                    </a:prstGeom>
+                  </pic:spPr>
+                </pic:pic>
+              </a:graphicData>
+            </a:graphic>
+          </wp:inline>
+        </w:drawing>
+      </w:r>
+    </w:p>
+    <w:p>
+      <w:pPr>
+        <w:rPr>
+          <w:b/>
+        </w:rPr>
+      </w:pPr>
+    </w:p>
+    <w:p>
+      <w:pPr>
+        <w:rPr>
+          <w:b/>
+        </w:rPr>
+      </w:pPr>
+    </w:p>
+    <w:p>
+      <w:pPr>
+        <w:rPr>
+          <w:b/>
+        </w:rPr>
+      </w:pPr>
     </w:p>
     <w:p>
       <w:pPr>
@@ -315,7 +489,7 @@
                     <pic:cNvPicPr/>
                   </pic:nvPicPr>
                   <pic:blipFill>
-                    <a:blip r:embed="rId8"/>
+                    <a:blip r:embed="rId11"/>
                     <a:stretch>
                       <a:fillRect/>
                     </a:stretch>
@@ -366,105 +540,106 @@
           <w:noProof/>
         </w:rPr>
         <w:drawing>
-          <wp:inline distT="0" distB="0" distL="0" distR="0" wp14:anchorId="36793087" wp14:editId="2B61F32D">
-            <wp:extent cx="2523965" cy="2450273"/>
-            <wp:effectExtent l="0" t="0" r="0" b="7620"/>
-            <wp:docPr id="8" name="Picture 8"/>
-            <wp:cNvGraphicFramePr>
-              <a:graphicFrameLocks xmlns:a="http://schemas.openxmlformats.org/drawingml/2006/main" noChangeAspect="1"/>
-            </wp:cNvGraphicFramePr>
-            <a:graphic xmlns:a="http://schemas.openxmlformats.org/drawingml/2006/main">
-              <a:graphicData uri="http://schemas.openxmlformats.org/drawingml/2006/picture">
-                <pic:pic xmlns:pic="http://schemas.openxmlformats.org/drawingml/2006/picture">
-                  <pic:nvPicPr>
-                    <pic:cNvPr id="1" name=""/>
-                    <pic:cNvPicPr/>
-                  </pic:nvPicPr>
-                  <pic:blipFill>
-                    <a:blip r:embed="rId9"/>
-                    <a:stretch>
-                      <a:fillRect/>
-                    </a:stretch>
-                  </pic:blipFill>
-                  <pic:spPr>
-                    <a:xfrm>
-                      <a:off x="0" y="0"/>
-                      <a:ext cx="2544886" cy="2470583"/>
-                    </a:xfrm>
-                    <a:prstGeom prst="rect">
-                      <a:avLst/>
-                    </a:prstGeom>
-                  </pic:spPr>
-                </pic:pic>
-              </a:graphicData>
-            </a:graphic>
-          </wp:inline>
-        </w:drawing>
-      </w:r>
-    </w:p>
-    <w:p>
-      <w:pPr>
-        <w:rPr>
-          <w:b/>
-        </w:rPr>
-      </w:pPr>
-      <w:r>
-        <w:rPr>
-          <w:b/>
-        </w:rPr>
-        <w:tab/>
-      </w:r>
-      <w:r>
-        <w:rPr>
-          <w:noProof/>
-        </w:rPr>
-        <w:drawing>
-          <wp:inline distT="0" distB="0" distL="0" distR="0" wp14:anchorId="1FF18B4F" wp14:editId="0EF497D6">
-            <wp:extent cx="2983906" cy="2633942"/>
-            <wp:effectExtent l="0" t="0" r="6985" b="0"/>
-            <wp:docPr id="9" name="Picture 9"/>
-            <wp:cNvGraphicFramePr>
-              <a:graphicFrameLocks xmlns:a="http://schemas.openxmlformats.org/drawingml/2006/main" noChangeAspect="1"/>
-            </wp:cNvGraphicFramePr>
-            <a:graphic xmlns:a="http://schemas.openxmlformats.org/drawingml/2006/main">
-              <a:graphicData uri="http://schemas.openxmlformats.org/drawingml/2006/picture">
-                <pic:pic xmlns:pic="http://schemas.openxmlformats.org/drawingml/2006/picture">
-                  <pic:nvPicPr>
-                    <pic:cNvPr id="1" name=""/>
-                    <pic:cNvPicPr/>
-                  </pic:nvPicPr>
-                  <pic:blipFill>
-                    <a:blip r:embed="rId10"/>
-                    <a:stretch>
-                      <a:fillRect/>
-                    </a:stretch>
-                  </pic:blipFill>
-                  <pic:spPr>
-                    <a:xfrm>
-                      <a:off x="0" y="0"/>
-                      <a:ext cx="3007283" cy="2654578"/>
-                    </a:xfrm>
-                    <a:prstGeom prst="rect">
-                      <a:avLst/>
-                    </a:prstGeom>
-                  </pic:spPr>
-                </pic:pic>
-              </a:graphicData>
-            </a:graphic>
-          </wp:inline>
-        </w:drawing>
-      </w:r>
-    </w:p>
-    <w:p>
-      <w:pPr>
-        <w:rPr>
-          <w:b/>
-        </w:rPr>
-      </w:pPr>
-      <w:r>
-        <w:rPr>
-          <w:b/>
-        </w:rPr>
+          <wp:inline distT="0" distB="0" distL="0" distR="0" wp14:anchorId="3D9318EE" wp14:editId="41D484ED">
+            <wp:extent cx="4764097" cy="3443493"/>
+            <wp:effectExtent l="0" t="0" r="0" b="5080"/>
+            <wp:docPr id="26" name="Picture 26"/>
+            <wp:cNvGraphicFramePr>
+              <a:graphicFrameLocks xmlns:a="http://schemas.openxmlformats.org/drawingml/2006/main" noChangeAspect="1"/>
+            </wp:cNvGraphicFramePr>
+            <a:graphic xmlns:a="http://schemas.openxmlformats.org/drawingml/2006/main">
+              <a:graphicData uri="http://schemas.openxmlformats.org/drawingml/2006/picture">
+                <pic:pic xmlns:pic="http://schemas.openxmlformats.org/drawingml/2006/picture">
+                  <pic:nvPicPr>
+                    <pic:cNvPr id="1" name=""/>
+                    <pic:cNvPicPr/>
+                  </pic:nvPicPr>
+                  <pic:blipFill>
+                    <a:blip r:embed="rId12"/>
+                    <a:stretch>
+                      <a:fillRect/>
+                    </a:stretch>
+                  </pic:blipFill>
+                  <pic:spPr>
+                    <a:xfrm>
+                      <a:off x="0" y="0"/>
+                      <a:ext cx="4770811" cy="3448346"/>
+                    </a:xfrm>
+                    <a:prstGeom prst="rect">
+                      <a:avLst/>
+                    </a:prstGeom>
+                  </pic:spPr>
+                </pic:pic>
+              </a:graphicData>
+            </a:graphic>
+          </wp:inline>
+        </w:drawing>
+      </w:r>
+    </w:p>
+    <w:p>
+      <w:pPr>
+        <w:rPr>
+          <w:b/>
+        </w:rPr>
+      </w:pPr>
+      <w:r>
+        <w:rPr>
+          <w:b/>
+        </w:rPr>
+        <w:tab/>
+      </w:r>
+      <w:r>
+        <w:rPr>
+          <w:noProof/>
+        </w:rPr>
+        <w:drawing>
+          <wp:inline distT="0" distB="0" distL="0" distR="0" wp14:anchorId="4DB797A6" wp14:editId="0B7CD057">
+            <wp:extent cx="3912249" cy="3486609"/>
+            <wp:effectExtent l="0" t="0" r="0" b="0"/>
+            <wp:docPr id="27" name="Picture 27"/>
+            <wp:cNvGraphicFramePr>
+              <a:graphicFrameLocks xmlns:a="http://schemas.openxmlformats.org/drawingml/2006/main" noChangeAspect="1"/>
+            </wp:cNvGraphicFramePr>
+            <a:graphic xmlns:a="http://schemas.openxmlformats.org/drawingml/2006/main">
+              <a:graphicData uri="http://schemas.openxmlformats.org/drawingml/2006/picture">
+                <pic:pic xmlns:pic="http://schemas.openxmlformats.org/drawingml/2006/picture">
+                  <pic:nvPicPr>
+                    <pic:cNvPr id="1" name=""/>
+                    <pic:cNvPicPr/>
+                  </pic:nvPicPr>
+                  <pic:blipFill>
+                    <a:blip r:embed="rId13"/>
+                    <a:stretch>
+                      <a:fillRect/>
+                    </a:stretch>
+                  </pic:blipFill>
+                  <pic:spPr>
+                    <a:xfrm>
+                      <a:off x="0" y="0"/>
+                      <a:ext cx="3918243" cy="3491951"/>
+                    </a:xfrm>
+                    <a:prstGeom prst="rect">
+                      <a:avLst/>
+                    </a:prstGeom>
+                  </pic:spPr>
+                </pic:pic>
+              </a:graphicData>
+            </a:graphic>
+          </wp:inline>
+        </w:drawing>
+      </w:r>
+    </w:p>
+    <w:p>
+      <w:pPr>
+        <w:rPr>
+          <w:b/>
+        </w:rPr>
+      </w:pPr>
+      <w:r>
+        <w:rPr>
+          <w:b/>
+        </w:rPr>
+        <w:lastRenderedPageBreak/>
         <w:tab/>
       </w:r>
       <w:r>
@@ -487,7 +662,7 @@
                     <pic:cNvPicPr/>
                   </pic:nvPicPr>
                   <pic:blipFill>
-                    <a:blip r:embed="rId11"/>
+                    <a:blip r:embed="rId14"/>
                     <a:stretch>
                       <a:fillRect/>
                     </a:stretch>
@@ -520,39 +695,176 @@
           <w:b/>
         </w:rPr>
       </w:pPr>
-    </w:p>
-    <w:p>
-      <w:pPr>
-        <w:rPr>
-          <w:b/>
-        </w:rPr>
-      </w:pPr>
-    </w:p>
-    <w:p>
-      <w:pPr>
-        <w:rPr>
-          <w:b/>
-        </w:rPr>
-      </w:pPr>
-    </w:p>
-    <w:p>
-      <w:pPr>
-        <w:rPr>
-          <w:b/>
-        </w:rPr>
-      </w:pPr>
-    </w:p>
-    <w:p>
-      <w:pPr>
-        <w:rPr>
-          <w:b/>
-        </w:rPr>
-      </w:pPr>
-      <w:r>
-        <w:rPr>
-          <w:b/>
-        </w:rPr>
-        <w:lastRenderedPageBreak/>
+      <w:r>
+        <w:rPr>
+          <w:b/>
+        </w:rPr>
+        <w:tab/>
+      </w:r>
+      <w:r>
+        <w:rPr>
+          <w:noProof/>
+        </w:rPr>
+        <w:drawing>
+          <wp:inline distT="0" distB="0" distL="0" distR="0" wp14:anchorId="471843FD" wp14:editId="708D5051">
+            <wp:extent cx="4866760" cy="2335247"/>
+            <wp:effectExtent l="0" t="0" r="0" b="8255"/>
+            <wp:docPr id="28" name="Picture 28"/>
+            <wp:cNvGraphicFramePr>
+              <a:graphicFrameLocks xmlns:a="http://schemas.openxmlformats.org/drawingml/2006/main" noChangeAspect="1"/>
+            </wp:cNvGraphicFramePr>
+            <a:graphic xmlns:a="http://schemas.openxmlformats.org/drawingml/2006/main">
+              <a:graphicData uri="http://schemas.openxmlformats.org/drawingml/2006/picture">
+                <pic:pic xmlns:pic="http://schemas.openxmlformats.org/drawingml/2006/picture">
+                  <pic:nvPicPr>
+                    <pic:cNvPr id="1" name=""/>
+                    <pic:cNvPicPr/>
+                  </pic:nvPicPr>
+                  <pic:blipFill>
+                    <a:blip r:embed="rId15"/>
+                    <a:stretch>
+                      <a:fillRect/>
+                    </a:stretch>
+                  </pic:blipFill>
+                  <pic:spPr>
+                    <a:xfrm>
+                      <a:off x="0" y="0"/>
+                      <a:ext cx="4904030" cy="2353131"/>
+                    </a:xfrm>
+                    <a:prstGeom prst="rect">
+                      <a:avLst/>
+                    </a:prstGeom>
+                  </pic:spPr>
+                </pic:pic>
+              </a:graphicData>
+            </a:graphic>
+          </wp:inline>
+        </w:drawing>
+      </w:r>
+    </w:p>
+    <w:p>
+      <w:pPr>
+        <w:rPr>
+          <w:b/>
+        </w:rPr>
+      </w:pPr>
+      <w:r>
+        <w:rPr>
+          <w:b/>
+        </w:rPr>
+        <w:tab/>
+      </w:r>
+      <w:r>
+        <w:rPr>
+          <w:noProof/>
+        </w:rPr>
+        <w:drawing>
+          <wp:inline distT="0" distB="0" distL="0" distR="0" wp14:anchorId="198A2939" wp14:editId="66F5199A">
+            <wp:extent cx="5086830" cy="2624570"/>
+            <wp:effectExtent l="0" t="0" r="0" b="4445"/>
+            <wp:docPr id="29" name="Picture 29"/>
+            <wp:cNvGraphicFramePr>
+              <a:graphicFrameLocks xmlns:a="http://schemas.openxmlformats.org/drawingml/2006/main" noChangeAspect="1"/>
+            </wp:cNvGraphicFramePr>
+            <a:graphic xmlns:a="http://schemas.openxmlformats.org/drawingml/2006/main">
+              <a:graphicData uri="http://schemas.openxmlformats.org/drawingml/2006/picture">
+                <pic:pic xmlns:pic="http://schemas.openxmlformats.org/drawingml/2006/picture">
+                  <pic:nvPicPr>
+                    <pic:cNvPr id="1" name=""/>
+                    <pic:cNvPicPr/>
+                  </pic:nvPicPr>
+                  <pic:blipFill>
+                    <a:blip r:embed="rId16"/>
+                    <a:stretch>
+                      <a:fillRect/>
+                    </a:stretch>
+                  </pic:blipFill>
+                  <pic:spPr>
+                    <a:xfrm>
+                      <a:off x="0" y="0"/>
+                      <a:ext cx="5093723" cy="2628126"/>
+                    </a:xfrm>
+                    <a:prstGeom prst="rect">
+                      <a:avLst/>
+                    </a:prstGeom>
+                  </pic:spPr>
+                </pic:pic>
+              </a:graphicData>
+            </a:graphic>
+          </wp:inline>
+        </w:drawing>
+      </w:r>
+    </w:p>
+    <w:p>
+      <w:pPr>
+        <w:rPr>
+          <w:b/>
+        </w:rPr>
+      </w:pPr>
+      <w:r>
+        <w:rPr>
+          <w:b/>
+        </w:rPr>
+        <w:tab/>
+      </w:r>
+      <w:r>
+        <w:rPr>
+          <w:noProof/>
+        </w:rPr>
+        <w:drawing>
+          <wp:inline distT="0" distB="0" distL="0" distR="0" wp14:anchorId="76CE87CA" wp14:editId="3379ECF2">
+            <wp:extent cx="4973521" cy="2218413"/>
+            <wp:effectExtent l="0" t="0" r="0" b="0"/>
+            <wp:docPr id="30" name="Picture 30"/>
+            <wp:cNvGraphicFramePr>
+              <a:graphicFrameLocks xmlns:a="http://schemas.openxmlformats.org/drawingml/2006/main" noChangeAspect="1"/>
+            </wp:cNvGraphicFramePr>
+            <a:graphic xmlns:a="http://schemas.openxmlformats.org/drawingml/2006/main">
+              <a:graphicData uri="http://schemas.openxmlformats.org/drawingml/2006/picture">
+                <pic:pic xmlns:pic="http://schemas.openxmlformats.org/drawingml/2006/picture">
+                  <pic:nvPicPr>
+                    <pic:cNvPr id="1" name=""/>
+                    <pic:cNvPicPr/>
+                  </pic:nvPicPr>
+                  <pic:blipFill>
+                    <a:blip r:embed="rId17"/>
+                    <a:stretch>
+                      <a:fillRect/>
+                    </a:stretch>
+                  </pic:blipFill>
+                  <pic:spPr>
+                    <a:xfrm>
+                      <a:off x="0" y="0"/>
+                      <a:ext cx="4977398" cy="2220142"/>
+                    </a:xfrm>
+                    <a:prstGeom prst="rect">
+                      <a:avLst/>
+                    </a:prstGeom>
+                  </pic:spPr>
+                </pic:pic>
+              </a:graphicData>
+            </a:graphic>
+          </wp:inline>
+        </w:drawing>
+      </w:r>
+    </w:p>
+    <w:p>
+      <w:pPr>
+        <w:rPr>
+          <w:b/>
+        </w:rPr>
+      </w:pPr>
+    </w:p>
+    <w:p>
+      <w:pPr>
+        <w:rPr>
+          <w:b/>
+        </w:rPr>
+      </w:pPr>
+      <w:r>
+        <w:rPr>
+          <w:b/>
+        </w:rPr>
         <w:t>Creating Restaurant API Controller</w:t>
       </w:r>
     </w:p>
@@ -588,7 +900,7 @@
                     <pic:cNvPicPr/>
                   </pic:nvPicPr>
                   <pic:blipFill>
-                    <a:blip r:embed="rId12"/>
+                    <a:blip r:embed="rId18"/>
                     <a:stretch>
                       <a:fillRect/>
                     </a:stretch>
@@ -620,77 +932,125 @@
           <w:noProof/>
         </w:rPr>
         <w:drawing>
-          <wp:inline distT="0" distB="0" distL="0" distR="0" wp14:anchorId="6B916D85" wp14:editId="452382E0">
-            <wp:extent cx="5695950" cy="1495425"/>
-            <wp:effectExtent l="0" t="0" r="0" b="9525"/>
-            <wp:docPr id="11" name="Picture 11"/>
-            <wp:cNvGraphicFramePr>
-              <a:graphicFrameLocks xmlns:a="http://schemas.openxmlformats.org/drawingml/2006/main" noChangeAspect="1"/>
-            </wp:cNvGraphicFramePr>
-            <a:graphic xmlns:a="http://schemas.openxmlformats.org/drawingml/2006/main">
-              <a:graphicData uri="http://schemas.openxmlformats.org/drawingml/2006/picture">
-                <pic:pic xmlns:pic="http://schemas.openxmlformats.org/drawingml/2006/picture">
-                  <pic:nvPicPr>
-                    <pic:cNvPr id="1" name=""/>
-                    <pic:cNvPicPr/>
-                  </pic:nvPicPr>
-                  <pic:blipFill>
-                    <a:blip r:embed="rId13"/>
-                    <a:stretch>
-                      <a:fillRect/>
-                    </a:stretch>
-                  </pic:blipFill>
-                  <pic:spPr>
-                    <a:xfrm>
-                      <a:off x="0" y="0"/>
-                      <a:ext cx="5695950" cy="1495425"/>
-                    </a:xfrm>
-                    <a:prstGeom prst="rect">
-                      <a:avLst/>
-                    </a:prstGeom>
-                  </pic:spPr>
-                </pic:pic>
-              </a:graphicData>
-            </a:graphic>
-          </wp:inline>
-        </w:drawing>
-      </w:r>
-    </w:p>
-    <w:p>
-      <w:pPr>
-        <w:rPr>
-          <w:b/>
-        </w:rPr>
-      </w:pPr>
-      <w:r>
-        <w:rPr>
-          <w:noProof/>
-        </w:rPr>
-        <w:drawing>
-          <wp:inline distT="0" distB="0" distL="0" distR="0" wp14:anchorId="4682233F" wp14:editId="0B43B2A2">
-            <wp:extent cx="4260877" cy="3549545"/>
-            <wp:effectExtent l="0" t="0" r="6350" b="0"/>
-            <wp:docPr id="12" name="Picture 12"/>
-            <wp:cNvGraphicFramePr>
-              <a:graphicFrameLocks xmlns:a="http://schemas.openxmlformats.org/drawingml/2006/main" noChangeAspect="1"/>
-            </wp:cNvGraphicFramePr>
-            <a:graphic xmlns:a="http://schemas.openxmlformats.org/drawingml/2006/main">
-              <a:graphicData uri="http://schemas.openxmlformats.org/drawingml/2006/picture">
-                <pic:pic xmlns:pic="http://schemas.openxmlformats.org/drawingml/2006/picture">
-                  <pic:nvPicPr>
-                    <pic:cNvPr id="1" name=""/>
-                    <pic:cNvPicPr/>
-                  </pic:nvPicPr>
-                  <pic:blipFill>
-                    <a:blip r:embed="rId14"/>
-                    <a:stretch>
-                      <a:fillRect/>
-                    </a:stretch>
-                  </pic:blipFill>
-                  <pic:spPr>
-                    <a:xfrm>
-                      <a:off x="0" y="0"/>
-                      <a:ext cx="4272147" cy="3558933"/>
+          <wp:inline distT="0" distB="0" distL="0" distR="0" wp14:anchorId="529E5709" wp14:editId="70C3D9D2">
+            <wp:extent cx="3769106" cy="3792908"/>
+            <wp:effectExtent l="0" t="0" r="3175" b="0"/>
+            <wp:docPr id="31" name="Picture 31"/>
+            <wp:cNvGraphicFramePr>
+              <a:graphicFrameLocks xmlns:a="http://schemas.openxmlformats.org/drawingml/2006/main" noChangeAspect="1"/>
+            </wp:cNvGraphicFramePr>
+            <a:graphic xmlns:a="http://schemas.openxmlformats.org/drawingml/2006/main">
+              <a:graphicData uri="http://schemas.openxmlformats.org/drawingml/2006/picture">
+                <pic:pic xmlns:pic="http://schemas.openxmlformats.org/drawingml/2006/picture">
+                  <pic:nvPicPr>
+                    <pic:cNvPr id="1" name=""/>
+                    <pic:cNvPicPr/>
+                  </pic:nvPicPr>
+                  <pic:blipFill>
+                    <a:blip r:embed="rId19"/>
+                    <a:stretch>
+                      <a:fillRect/>
+                    </a:stretch>
+                  </pic:blipFill>
+                  <pic:spPr>
+                    <a:xfrm>
+                      <a:off x="0" y="0"/>
+                      <a:ext cx="3772039" cy="3795860"/>
+                    </a:xfrm>
+                    <a:prstGeom prst="rect">
+                      <a:avLst/>
+                    </a:prstGeom>
+                  </pic:spPr>
+                </pic:pic>
+              </a:graphicData>
+            </a:graphic>
+          </wp:inline>
+        </w:drawing>
+      </w:r>
+    </w:p>
+    <w:p>
+      <w:pPr>
+        <w:rPr>
+          <w:b/>
+        </w:rPr>
+      </w:pPr>
+      <w:r>
+        <w:rPr>
+          <w:noProof/>
+        </w:rPr>
+        <w:lastRenderedPageBreak/>
+        <w:drawing>
+          <wp:inline distT="0" distB="0" distL="0" distR="0" wp14:anchorId="09293CE8" wp14:editId="4C8C9D1B">
+            <wp:extent cx="4056391" cy="4692309"/>
+            <wp:effectExtent l="0" t="0" r="1270" b="0"/>
+            <wp:docPr id="32" name="Picture 32"/>
+            <wp:cNvGraphicFramePr>
+              <a:graphicFrameLocks xmlns:a="http://schemas.openxmlformats.org/drawingml/2006/main" noChangeAspect="1"/>
+            </wp:cNvGraphicFramePr>
+            <a:graphic xmlns:a="http://schemas.openxmlformats.org/drawingml/2006/main">
+              <a:graphicData uri="http://schemas.openxmlformats.org/drawingml/2006/picture">
+                <pic:pic xmlns:pic="http://schemas.openxmlformats.org/drawingml/2006/picture">
+                  <pic:nvPicPr>
+                    <pic:cNvPr id="1" name=""/>
+                    <pic:cNvPicPr/>
+                  </pic:nvPicPr>
+                  <pic:blipFill>
+                    <a:blip r:embed="rId20"/>
+                    <a:stretch>
+                      <a:fillRect/>
+                    </a:stretch>
+                  </pic:blipFill>
+                  <pic:spPr>
+                    <a:xfrm>
+                      <a:off x="0" y="0"/>
+                      <a:ext cx="4063777" cy="4700853"/>
+                    </a:xfrm>
+                    <a:prstGeom prst="rect">
+                      <a:avLst/>
+                    </a:prstGeom>
+                  </pic:spPr>
+                </pic:pic>
+              </a:graphicData>
+            </a:graphic>
+          </wp:inline>
+        </w:drawing>
+      </w:r>
+    </w:p>
+    <w:p>
+      <w:pPr>
+        <w:rPr>
+          <w:b/>
+        </w:rPr>
+      </w:pPr>
+      <w:r>
+        <w:rPr>
+          <w:noProof/>
+        </w:rPr>
+        <w:drawing>
+          <wp:inline distT="0" distB="0" distL="0" distR="0" wp14:anchorId="192F0D3D" wp14:editId="3D1B8B51">
+            <wp:extent cx="5172075" cy="1724025"/>
+            <wp:effectExtent l="0" t="0" r="9525" b="9525"/>
+            <wp:docPr id="33" name="Picture 33"/>
+            <wp:cNvGraphicFramePr>
+              <a:graphicFrameLocks xmlns:a="http://schemas.openxmlformats.org/drawingml/2006/main" noChangeAspect="1"/>
+            </wp:cNvGraphicFramePr>
+            <a:graphic xmlns:a="http://schemas.openxmlformats.org/drawingml/2006/main">
+              <a:graphicData uri="http://schemas.openxmlformats.org/drawingml/2006/picture">
+                <pic:pic xmlns:pic="http://schemas.openxmlformats.org/drawingml/2006/picture">
+                  <pic:nvPicPr>
+                    <pic:cNvPr id="1" name=""/>
+                    <pic:cNvPicPr/>
+                  </pic:nvPicPr>
+                  <pic:blipFill>
+                    <a:blip r:embed="rId21"/>
+                    <a:stretch>
+                      <a:fillRect/>
+                    </a:stretch>
+                  </pic:blipFill>
+                  <pic:spPr>
+                    <a:xfrm>
+                      <a:off x="0" y="0"/>
+                      <a:ext cx="5172075" cy="1724025"/>
                     </a:xfrm>
                     <a:prstGeom prst="rect">
                       <a:avLst/>
@@ -729,7 +1089,7 @@
                     <pic:cNvPicPr/>
                   </pic:nvPicPr>
                   <pic:blipFill>
-                    <a:blip r:embed="rId15"/>
+                    <a:blip r:embed="rId22"/>
                     <a:stretch>
                       <a:fillRect/>
                     </a:stretch>
@@ -781,7 +1141,6 @@
         <w:rPr>
           <w:b/>
         </w:rPr>
-        <w:lastRenderedPageBreak/>
         <w:t>Post API Controller</w:t>
       </w:r>
     </w:p>
@@ -817,7 +1176,7 @@
                     <pic:cNvPicPr/>
                   </pic:nvPicPr>
                   <pic:blipFill>
-                    <a:blip r:embed="rId16"/>
+                    <a:blip r:embed="rId23"/>
                     <a:stretch>
                       <a:fillRect/>
                     </a:stretch>
@@ -855,112 +1214,106 @@
           <w:noProof/>
         </w:rPr>
         <w:drawing>
-          <wp:inline distT="0" distB="0" distL="0" distR="0" wp14:anchorId="2F671789" wp14:editId="3F50340F">
-            <wp:extent cx="3943830" cy="1035970"/>
+          <wp:inline distT="0" distB="0" distL="0" distR="0" wp14:anchorId="2D3C42EC" wp14:editId="3A5861DC">
+            <wp:extent cx="3560363" cy="2721749"/>
+            <wp:effectExtent l="0" t="0" r="2540" b="2540"/>
+            <wp:docPr id="34" name="Picture 34"/>
+            <wp:cNvGraphicFramePr>
+              <a:graphicFrameLocks xmlns:a="http://schemas.openxmlformats.org/drawingml/2006/main" noChangeAspect="1"/>
+            </wp:cNvGraphicFramePr>
+            <a:graphic xmlns:a="http://schemas.openxmlformats.org/drawingml/2006/main">
+              <a:graphicData uri="http://schemas.openxmlformats.org/drawingml/2006/picture">
+                <pic:pic xmlns:pic="http://schemas.openxmlformats.org/drawingml/2006/picture">
+                  <pic:nvPicPr>
+                    <pic:cNvPr id="1" name=""/>
+                    <pic:cNvPicPr/>
+                  </pic:nvPicPr>
+                  <pic:blipFill>
+                    <a:blip r:embed="rId24"/>
+                    <a:stretch>
+                      <a:fillRect/>
+                    </a:stretch>
+                  </pic:blipFill>
+                  <pic:spPr>
+                    <a:xfrm>
+                      <a:off x="0" y="0"/>
+                      <a:ext cx="3574685" cy="2732698"/>
+                    </a:xfrm>
+                    <a:prstGeom prst="rect">
+                      <a:avLst/>
+                    </a:prstGeom>
+                  </pic:spPr>
+                </pic:pic>
+              </a:graphicData>
+            </a:graphic>
+          </wp:inline>
+        </w:drawing>
+      </w:r>
+    </w:p>
+    <w:p>
+      <w:pPr>
+        <w:rPr>
+          <w:b/>
+        </w:rPr>
+      </w:pPr>
+      <w:r>
+        <w:rPr>
+          <w:b/>
+        </w:rPr>
+        <w:tab/>
+      </w:r>
+      <w:r>
+        <w:rPr>
+          <w:noProof/>
+        </w:rPr>
+        <w:drawing>
+          <wp:inline distT="0" distB="0" distL="0" distR="0" wp14:anchorId="1F7D05A1" wp14:editId="4F190C80">
+            <wp:extent cx="3260133" cy="4612080"/>
             <wp:effectExtent l="0" t="0" r="0" b="0"/>
-            <wp:docPr id="14" name="Picture 14"/>
-            <wp:cNvGraphicFramePr>
-              <a:graphicFrameLocks xmlns:a="http://schemas.openxmlformats.org/drawingml/2006/main" noChangeAspect="1"/>
-            </wp:cNvGraphicFramePr>
-            <a:graphic xmlns:a="http://schemas.openxmlformats.org/drawingml/2006/main">
-              <a:graphicData uri="http://schemas.openxmlformats.org/drawingml/2006/picture">
-                <pic:pic xmlns:pic="http://schemas.openxmlformats.org/drawingml/2006/picture">
-                  <pic:nvPicPr>
-                    <pic:cNvPr id="1" name=""/>
-                    <pic:cNvPicPr/>
-                  </pic:nvPicPr>
-                  <pic:blipFill>
-                    <a:blip r:embed="rId17"/>
-                    <a:stretch>
-                      <a:fillRect/>
-                    </a:stretch>
-                  </pic:blipFill>
-                  <pic:spPr>
-                    <a:xfrm>
-                      <a:off x="0" y="0"/>
-                      <a:ext cx="3988615" cy="1047734"/>
-                    </a:xfrm>
-                    <a:prstGeom prst="rect">
-                      <a:avLst/>
-                    </a:prstGeom>
-                  </pic:spPr>
-                </pic:pic>
-              </a:graphicData>
-            </a:graphic>
-          </wp:inline>
-        </w:drawing>
-      </w:r>
-    </w:p>
-    <w:p>
-      <w:pPr>
-        <w:rPr>
-          <w:b/>
-        </w:rPr>
-      </w:pPr>
-      <w:r>
-        <w:rPr>
-          <w:b/>
-        </w:rPr>
-        <w:tab/>
-      </w:r>
-      <w:r>
-        <w:rPr>
-          <w:noProof/>
-        </w:rPr>
-        <w:drawing>
-          <wp:inline distT="0" distB="0" distL="0" distR="0" wp14:anchorId="6154EEDE" wp14:editId="0373F76F">
-            <wp:extent cx="4037621" cy="3258030"/>
-            <wp:effectExtent l="0" t="0" r="1270" b="0"/>
-            <wp:docPr id="15" name="Picture 15"/>
-            <wp:cNvGraphicFramePr>
-              <a:graphicFrameLocks xmlns:a="http://schemas.openxmlformats.org/drawingml/2006/main" noChangeAspect="1"/>
-            </wp:cNvGraphicFramePr>
-            <a:graphic xmlns:a="http://schemas.openxmlformats.org/drawingml/2006/main">
-              <a:graphicData uri="http://schemas.openxmlformats.org/drawingml/2006/picture">
-                <pic:pic xmlns:pic="http://schemas.openxmlformats.org/drawingml/2006/picture">
-                  <pic:nvPicPr>
-                    <pic:cNvPr id="1" name=""/>
-                    <pic:cNvPicPr/>
-                  </pic:nvPicPr>
-                  <pic:blipFill rotWithShape="1">
-                    <a:blip r:embed="rId18"/>
-                    <a:srcRect b="18611"/>
-                    <a:stretch/>
-                  </pic:blipFill>
-                  <pic:spPr bwMode="auto">
-                    <a:xfrm>
-                      <a:off x="0" y="0"/>
-                      <a:ext cx="4049761" cy="3267826"/>
-                    </a:xfrm>
-                    <a:prstGeom prst="rect">
-                      <a:avLst/>
-                    </a:prstGeom>
-                    <a:ln>
-                      <a:noFill/>
-                    </a:ln>
-                    <a:extLst>
-                      <a:ext uri="{53640926-AAD7-44D8-BBD7-CCE9431645EC}">
-                        <a14:shadowObscured xmlns:a14="http://schemas.microsoft.com/office/drawing/2010/main"/>
-                      </a:ext>
-                    </a:extLst>
-                  </pic:spPr>
-                </pic:pic>
-              </a:graphicData>
-            </a:graphic>
-          </wp:inline>
-        </w:drawing>
-      </w:r>
-    </w:p>
-    <w:p>
-      <w:pPr>
-        <w:rPr>
-          <w:b/>
-        </w:rPr>
-      </w:pPr>
-      <w:r>
-        <w:rPr>
-          <w:b/>
-        </w:rPr>
+            <wp:docPr id="35" name="Picture 35"/>
+            <wp:cNvGraphicFramePr>
+              <a:graphicFrameLocks xmlns:a="http://schemas.openxmlformats.org/drawingml/2006/main" noChangeAspect="1"/>
+            </wp:cNvGraphicFramePr>
+            <a:graphic xmlns:a="http://schemas.openxmlformats.org/drawingml/2006/main">
+              <a:graphicData uri="http://schemas.openxmlformats.org/drawingml/2006/picture">
+                <pic:pic xmlns:pic="http://schemas.openxmlformats.org/drawingml/2006/picture">
+                  <pic:nvPicPr>
+                    <pic:cNvPr id="1" name=""/>
+                    <pic:cNvPicPr/>
+                  </pic:nvPicPr>
+                  <pic:blipFill>
+                    <a:blip r:embed="rId25"/>
+                    <a:stretch>
+                      <a:fillRect/>
+                    </a:stretch>
+                  </pic:blipFill>
+                  <pic:spPr>
+                    <a:xfrm>
+                      <a:off x="0" y="0"/>
+                      <a:ext cx="3263658" cy="4617067"/>
+                    </a:xfrm>
+                    <a:prstGeom prst="rect">
+                      <a:avLst/>
+                    </a:prstGeom>
+                  </pic:spPr>
+                </pic:pic>
+              </a:graphicData>
+            </a:graphic>
+          </wp:inline>
+        </w:drawing>
+      </w:r>
+    </w:p>
+    <w:p>
+      <w:pPr>
+        <w:rPr>
+          <w:b/>
+        </w:rPr>
+      </w:pPr>
+      <w:r>
+        <w:rPr>
+          <w:b/>
+        </w:rPr>
+        <w:lastRenderedPageBreak/>
         <w:tab/>
       </w:r>
       <w:r>
@@ -983,7 +1336,7 @@
                     <pic:cNvPicPr/>
                   </pic:nvPicPr>
                   <pic:blipFill>
-                    <a:blip r:embed="rId19"/>
+                    <a:blip r:embed="rId26"/>
                     <a:stretch>
                       <a:fillRect/>
                     </a:stretch>
@@ -1010,48 +1363,158 @@
           <w:b/>
         </w:rPr>
       </w:pPr>
-    </w:p>
-    <w:p>
-      <w:pPr>
-        <w:rPr>
-          <w:b/>
-        </w:rPr>
-      </w:pPr>
-    </w:p>
-    <w:p>
-      <w:pPr>
-        <w:rPr>
-          <w:b/>
-        </w:rPr>
-      </w:pPr>
-    </w:p>
-    <w:p>
-      <w:pPr>
-        <w:rPr>
-          <w:b/>
-        </w:rPr>
-      </w:pPr>
-    </w:p>
-    <w:p>
-      <w:pPr>
-        <w:rPr>
-          <w:b/>
-        </w:rPr>
-      </w:pPr>
-    </w:p>
-    <w:p>
-      <w:pPr>
-        <w:rPr>
-          <w:b/>
-        </w:rPr>
-      </w:pPr>
-    </w:p>
-    <w:p>
-      <w:pPr>
-        <w:rPr>
-          <w:b/>
-        </w:rPr>
-      </w:pPr>
+      <w:r>
+        <w:rPr>
+          <w:b/>
+        </w:rPr>
+        <w:tab/>
+      </w:r>
+      <w:r>
+        <w:rPr>
+          <w:noProof/>
+        </w:rPr>
+        <w:drawing>
+          <wp:inline distT="0" distB="0" distL="0" distR="0" wp14:anchorId="3F7A1065" wp14:editId="23D5F9E5">
+            <wp:extent cx="4786390" cy="2334863"/>
+            <wp:effectExtent l="0" t="0" r="0" b="8890"/>
+            <wp:docPr id="36" name="Picture 36"/>
+            <wp:cNvGraphicFramePr>
+              <a:graphicFrameLocks xmlns:a="http://schemas.openxmlformats.org/drawingml/2006/main" noChangeAspect="1"/>
+            </wp:cNvGraphicFramePr>
+            <a:graphic xmlns:a="http://schemas.openxmlformats.org/drawingml/2006/main">
+              <a:graphicData uri="http://schemas.openxmlformats.org/drawingml/2006/picture">
+                <pic:pic xmlns:pic="http://schemas.openxmlformats.org/drawingml/2006/picture">
+                  <pic:nvPicPr>
+                    <pic:cNvPr id="1" name=""/>
+                    <pic:cNvPicPr/>
+                  </pic:nvPicPr>
+                  <pic:blipFill>
+                    <a:blip r:embed="rId27"/>
+                    <a:stretch>
+                      <a:fillRect/>
+                    </a:stretch>
+                  </pic:blipFill>
+                  <pic:spPr>
+                    <a:xfrm>
+                      <a:off x="0" y="0"/>
+                      <a:ext cx="4805648" cy="2344257"/>
+                    </a:xfrm>
+                    <a:prstGeom prst="rect">
+                      <a:avLst/>
+                    </a:prstGeom>
+                  </pic:spPr>
+                </pic:pic>
+              </a:graphicData>
+            </a:graphic>
+          </wp:inline>
+        </w:drawing>
+      </w:r>
+    </w:p>
+    <w:p>
+      <w:pPr>
+        <w:rPr>
+          <w:b/>
+        </w:rPr>
+      </w:pPr>
+      <w:r>
+        <w:rPr>
+          <w:b/>
+        </w:rPr>
+        <w:tab/>
+      </w:r>
+      <w:r>
+        <w:rPr>
+          <w:noProof/>
+        </w:rPr>
+        <w:drawing>
+          <wp:inline distT="0" distB="0" distL="0" distR="0" wp14:anchorId="46F30E2A" wp14:editId="607E9898">
+            <wp:extent cx="5029415" cy="2807245"/>
+            <wp:effectExtent l="0" t="0" r="0" b="0"/>
+            <wp:docPr id="37" name="Picture 37"/>
+            <wp:cNvGraphicFramePr>
+              <a:graphicFrameLocks xmlns:a="http://schemas.openxmlformats.org/drawingml/2006/main" noChangeAspect="1"/>
+            </wp:cNvGraphicFramePr>
+            <a:graphic xmlns:a="http://schemas.openxmlformats.org/drawingml/2006/main">
+              <a:graphicData uri="http://schemas.openxmlformats.org/drawingml/2006/picture">
+                <pic:pic xmlns:pic="http://schemas.openxmlformats.org/drawingml/2006/picture">
+                  <pic:nvPicPr>
+                    <pic:cNvPr id="1" name=""/>
+                    <pic:cNvPicPr/>
+                  </pic:nvPicPr>
+                  <pic:blipFill>
+                    <a:blip r:embed="rId28"/>
+                    <a:stretch>
+                      <a:fillRect/>
+                    </a:stretch>
+                  </pic:blipFill>
+                  <pic:spPr>
+                    <a:xfrm>
+                      <a:off x="0" y="0"/>
+                      <a:ext cx="5032485" cy="2808958"/>
+                    </a:xfrm>
+                    <a:prstGeom prst="rect">
+                      <a:avLst/>
+                    </a:prstGeom>
+                  </pic:spPr>
+                </pic:pic>
+              </a:graphicData>
+            </a:graphic>
+          </wp:inline>
+        </w:drawing>
+      </w:r>
+    </w:p>
+    <w:p>
+      <w:pPr>
+        <w:rPr>
+          <w:b/>
+        </w:rPr>
+      </w:pPr>
+      <w:r>
+        <w:rPr>
+          <w:b/>
+        </w:rPr>
+        <w:tab/>
+      </w:r>
+      <w:r>
+        <w:rPr>
+          <w:noProof/>
+        </w:rPr>
+        <w:drawing>
+          <wp:inline distT="0" distB="0" distL="0" distR="0" wp14:anchorId="03A941CC" wp14:editId="3EAECF9B">
+            <wp:extent cx="4355202" cy="2042496"/>
+            <wp:effectExtent l="0" t="0" r="7620" b="0"/>
+            <wp:docPr id="38" name="Picture 38"/>
+            <wp:cNvGraphicFramePr>
+              <a:graphicFrameLocks xmlns:a="http://schemas.openxmlformats.org/drawingml/2006/main" noChangeAspect="1"/>
+            </wp:cNvGraphicFramePr>
+            <a:graphic xmlns:a="http://schemas.openxmlformats.org/drawingml/2006/main">
+              <a:graphicData uri="http://schemas.openxmlformats.org/drawingml/2006/picture">
+                <pic:pic xmlns:pic="http://schemas.openxmlformats.org/drawingml/2006/picture">
+                  <pic:nvPicPr>
+                    <pic:cNvPr id="1" name=""/>
+                    <pic:cNvPicPr/>
+                  </pic:nvPicPr>
+                  <pic:blipFill>
+                    <a:blip r:embed="rId29"/>
+                    <a:stretch>
+                      <a:fillRect/>
+                    </a:stretch>
+                  </pic:blipFill>
+                  <pic:spPr>
+                    <a:xfrm>
+                      <a:off x="0" y="0"/>
+                      <a:ext cx="4358676" cy="2044125"/>
+                    </a:xfrm>
+                    <a:prstGeom prst="rect">
+                      <a:avLst/>
+                    </a:prstGeom>
+                  </pic:spPr>
+                </pic:pic>
+              </a:graphicData>
+            </a:graphic>
+          </wp:inline>
+        </w:drawing>
+      </w:r>
     </w:p>
     <w:p>
       <w:pPr>
@@ -1106,7 +1569,7 @@
                     <pic:cNvPicPr/>
                   </pic:nvPicPr>
                   <pic:blipFill>
-                    <a:blip r:embed="rId20"/>
+                    <a:blip r:embed="rId30"/>
                     <a:stretch>
                       <a:fillRect/>
                     </a:stretch>
@@ -1144,93 +1607,107 @@
           <w:noProof/>
         </w:rPr>
         <w:drawing>
-          <wp:inline distT="0" distB="0" distL="0" distR="0" wp14:anchorId="603ACE2F" wp14:editId="57FE733A">
-            <wp:extent cx="4226699" cy="1255054"/>
-            <wp:effectExtent l="0" t="0" r="2540" b="2540"/>
-            <wp:docPr id="18" name="Picture 18"/>
-            <wp:cNvGraphicFramePr>
-              <a:graphicFrameLocks xmlns:a="http://schemas.openxmlformats.org/drawingml/2006/main" noChangeAspect="1"/>
-            </wp:cNvGraphicFramePr>
-            <a:graphic xmlns:a="http://schemas.openxmlformats.org/drawingml/2006/main">
-              <a:graphicData uri="http://schemas.openxmlformats.org/drawingml/2006/picture">
-                <pic:pic xmlns:pic="http://schemas.openxmlformats.org/drawingml/2006/picture">
-                  <pic:nvPicPr>
-                    <pic:cNvPr id="1" name=""/>
-                    <pic:cNvPicPr/>
-                  </pic:nvPicPr>
-                  <pic:blipFill>
-                    <a:blip r:embed="rId21"/>
-                    <a:stretch>
-                      <a:fillRect/>
-                    </a:stretch>
-                  </pic:blipFill>
-                  <pic:spPr>
-                    <a:xfrm>
-                      <a:off x="0" y="0"/>
-                      <a:ext cx="4234281" cy="1257305"/>
-                    </a:xfrm>
-                    <a:prstGeom prst="rect">
-                      <a:avLst/>
-                    </a:prstGeom>
-                  </pic:spPr>
-                </pic:pic>
-              </a:graphicData>
-            </a:graphic>
-          </wp:inline>
-        </w:drawing>
-      </w:r>
-    </w:p>
-    <w:p>
-      <w:pPr>
-        <w:rPr>
-          <w:b/>
-        </w:rPr>
-      </w:pPr>
-      <w:r>
-        <w:rPr>
-          <w:b/>
-        </w:rPr>
-        <w:tab/>
-      </w:r>
-      <w:r>
-        <w:rPr>
-          <w:noProof/>
-        </w:rPr>
-        <w:drawing>
-          <wp:inline distT="0" distB="0" distL="0" distR="0" wp14:anchorId="4E1B3A85" wp14:editId="22CDDED9">
-            <wp:extent cx="3919019" cy="3190010"/>
-            <wp:effectExtent l="0" t="0" r="5715" b="0"/>
-            <wp:docPr id="19" name="Picture 19"/>
-            <wp:cNvGraphicFramePr>
-              <a:graphicFrameLocks xmlns:a="http://schemas.openxmlformats.org/drawingml/2006/main" noChangeAspect="1"/>
-            </wp:cNvGraphicFramePr>
-            <a:graphic xmlns:a="http://schemas.openxmlformats.org/drawingml/2006/main">
-              <a:graphicData uri="http://schemas.openxmlformats.org/drawingml/2006/picture">
-                <pic:pic xmlns:pic="http://schemas.openxmlformats.org/drawingml/2006/picture">
-                  <pic:nvPicPr>
-                    <pic:cNvPr id="1" name=""/>
-                    <pic:cNvPicPr/>
-                  </pic:nvPicPr>
-                  <pic:blipFill>
-                    <a:blip r:embed="rId22"/>
-                    <a:stretch>
-                      <a:fillRect/>
-                    </a:stretch>
-                  </pic:blipFill>
-                  <pic:spPr>
-                    <a:xfrm>
-                      <a:off x="0" y="0"/>
-                      <a:ext cx="3929727" cy="3198726"/>
-                    </a:xfrm>
-                    <a:prstGeom prst="rect">
-                      <a:avLst/>
-                    </a:prstGeom>
-                  </pic:spPr>
-                </pic:pic>
-              </a:graphicData>
-            </a:graphic>
-          </wp:inline>
-        </w:drawing>
+          <wp:inline distT="0" distB="0" distL="0" distR="0" wp14:anchorId="2D09F9EB" wp14:editId="1ED98D35">
+            <wp:extent cx="4752860" cy="3993013"/>
+            <wp:effectExtent l="0" t="0" r="0" b="7620"/>
+            <wp:docPr id="39" name="Picture 39"/>
+            <wp:cNvGraphicFramePr>
+              <a:graphicFrameLocks xmlns:a="http://schemas.openxmlformats.org/drawingml/2006/main" noChangeAspect="1"/>
+            </wp:cNvGraphicFramePr>
+            <a:graphic xmlns:a="http://schemas.openxmlformats.org/drawingml/2006/main">
+              <a:graphicData uri="http://schemas.openxmlformats.org/drawingml/2006/picture">
+                <pic:pic xmlns:pic="http://schemas.openxmlformats.org/drawingml/2006/picture">
+                  <pic:nvPicPr>
+                    <pic:cNvPr id="1" name=""/>
+                    <pic:cNvPicPr/>
+                  </pic:nvPicPr>
+                  <pic:blipFill>
+                    <a:blip r:embed="rId31"/>
+                    <a:stretch>
+                      <a:fillRect/>
+                    </a:stretch>
+                  </pic:blipFill>
+                  <pic:spPr>
+                    <a:xfrm>
+                      <a:off x="0" y="0"/>
+                      <a:ext cx="4755175" cy="3994958"/>
+                    </a:xfrm>
+                    <a:prstGeom prst="rect">
+                      <a:avLst/>
+                    </a:prstGeom>
+                  </pic:spPr>
+                </pic:pic>
+              </a:graphicData>
+            </a:graphic>
+          </wp:inline>
+        </w:drawing>
+      </w:r>
+    </w:p>
+    <w:p>
+      <w:pPr>
+        <w:rPr>
+          <w:b/>
+        </w:rPr>
+      </w:pPr>
+      <w:r>
+        <w:rPr>
+          <w:b/>
+        </w:rPr>
+        <w:lastRenderedPageBreak/>
+        <w:tab/>
+      </w:r>
+      <w:r>
+        <w:rPr>
+          <w:noProof/>
+        </w:rPr>
+        <w:drawing>
+          <wp:inline distT="0" distB="0" distL="0" distR="0" wp14:anchorId="22F7A4A2" wp14:editId="179C564F">
+            <wp:extent cx="3800380" cy="5322890"/>
+            <wp:effectExtent l="0" t="0" r="0" b="0"/>
+            <wp:docPr id="40" name="Picture 40"/>
+            <wp:cNvGraphicFramePr>
+              <a:graphicFrameLocks xmlns:a="http://schemas.openxmlformats.org/drawingml/2006/main" noChangeAspect="1"/>
+            </wp:cNvGraphicFramePr>
+            <a:graphic xmlns:a="http://schemas.openxmlformats.org/drawingml/2006/main">
+              <a:graphicData uri="http://schemas.openxmlformats.org/drawingml/2006/picture">
+                <pic:pic xmlns:pic="http://schemas.openxmlformats.org/drawingml/2006/picture">
+                  <pic:nvPicPr>
+                    <pic:cNvPr id="1" name=""/>
+                    <pic:cNvPicPr/>
+                  </pic:nvPicPr>
+                  <pic:blipFill>
+                    <a:blip r:embed="rId32"/>
+                    <a:stretch>
+                      <a:fillRect/>
+                    </a:stretch>
+                  </pic:blipFill>
+                  <pic:spPr>
+                    <a:xfrm>
+                      <a:off x="0" y="0"/>
+                      <a:ext cx="3806392" cy="5331310"/>
+                    </a:xfrm>
+                    <a:prstGeom prst="rect">
+                      <a:avLst/>
+                    </a:prstGeom>
+                  </pic:spPr>
+                </pic:pic>
+              </a:graphicData>
+            </a:graphic>
+          </wp:inline>
+        </w:drawing>
+      </w:r>
+    </w:p>
+    <w:p>
+      <w:pPr>
+        <w:rPr>
+          <w:b/>
+        </w:rPr>
+      </w:pPr>
+      <w:r>
+        <w:rPr>
+          <w:b/>
+        </w:rPr>
+        <w:tab/>
       </w:r>
     </w:p>
     <w:p>
@@ -1265,7 +1742,7 @@
                     <pic:cNvPicPr/>
                   </pic:nvPicPr>
                   <pic:blipFill>
-                    <a:blip r:embed="rId23"/>
+                    <a:blip r:embed="rId33"/>
                     <a:stretch>
                       <a:fillRect/>
                     </a:stretch>
@@ -1285,7 +1762,167 @@
           </wp:inline>
         </w:drawing>
       </w:r>
+    </w:p>
+    <w:p>
+      <w:pPr>
+        <w:rPr>
+          <w:b/>
+        </w:rPr>
+      </w:pPr>
+      <w:r>
+        <w:rPr>
+          <w:b/>
+        </w:rPr>
+        <w:lastRenderedPageBreak/>
+        <w:tab/>
+      </w:r>
+      <w:r>
+        <w:rPr>
+          <w:noProof/>
+        </w:rPr>
+        <w:drawing>
+          <wp:inline distT="0" distB="0" distL="0" distR="0" wp14:anchorId="5C481D4A" wp14:editId="56A202A4">
+            <wp:extent cx="4754442" cy="2318225"/>
+            <wp:effectExtent l="0" t="0" r="8255" b="6350"/>
+            <wp:docPr id="41" name="Picture 41"/>
+            <wp:cNvGraphicFramePr>
+              <a:graphicFrameLocks xmlns:a="http://schemas.openxmlformats.org/drawingml/2006/main" noChangeAspect="1"/>
+            </wp:cNvGraphicFramePr>
+            <a:graphic xmlns:a="http://schemas.openxmlformats.org/drawingml/2006/main">
+              <a:graphicData uri="http://schemas.openxmlformats.org/drawingml/2006/picture">
+                <pic:pic xmlns:pic="http://schemas.openxmlformats.org/drawingml/2006/picture">
+                  <pic:nvPicPr>
+                    <pic:cNvPr id="1" name=""/>
+                    <pic:cNvPicPr/>
+                  </pic:nvPicPr>
+                  <pic:blipFill>
+                    <a:blip r:embed="rId34"/>
+                    <a:stretch>
+                      <a:fillRect/>
+                    </a:stretch>
+                  </pic:blipFill>
+                  <pic:spPr>
+                    <a:xfrm>
+                      <a:off x="0" y="0"/>
+                      <a:ext cx="4757271" cy="2319604"/>
+                    </a:xfrm>
+                    <a:prstGeom prst="rect">
+                      <a:avLst/>
+                    </a:prstGeom>
+                  </pic:spPr>
+                </pic:pic>
+              </a:graphicData>
+            </a:graphic>
+          </wp:inline>
+        </w:drawing>
+      </w:r>
+    </w:p>
+    <w:p>
+      <w:pPr>
+        <w:rPr>
+          <w:b/>
+        </w:rPr>
+      </w:pPr>
+      <w:r>
+        <w:rPr>
+          <w:b/>
+        </w:rPr>
+        <w:tab/>
+      </w:r>
+      <w:r>
+        <w:rPr>
+          <w:noProof/>
+        </w:rPr>
+        <w:drawing>
+          <wp:inline distT="0" distB="0" distL="0" distR="0" wp14:anchorId="090F12E0" wp14:editId="180FB911">
+            <wp:extent cx="5060104" cy="2316458"/>
+            <wp:effectExtent l="0" t="0" r="7620" b="8255"/>
+            <wp:docPr id="42" name="Picture 42"/>
+            <wp:cNvGraphicFramePr>
+              <a:graphicFrameLocks xmlns:a="http://schemas.openxmlformats.org/drawingml/2006/main" noChangeAspect="1"/>
+            </wp:cNvGraphicFramePr>
+            <a:graphic xmlns:a="http://schemas.openxmlformats.org/drawingml/2006/main">
+              <a:graphicData uri="http://schemas.openxmlformats.org/drawingml/2006/picture">
+                <pic:pic xmlns:pic="http://schemas.openxmlformats.org/drawingml/2006/picture">
+                  <pic:nvPicPr>
+                    <pic:cNvPr id="1" name=""/>
+                    <pic:cNvPicPr/>
+                  </pic:nvPicPr>
+                  <pic:blipFill>
+                    <a:blip r:embed="rId35"/>
+                    <a:stretch>
+                      <a:fillRect/>
+                    </a:stretch>
+                  </pic:blipFill>
+                  <pic:spPr>
+                    <a:xfrm>
+                      <a:off x="0" y="0"/>
+                      <a:ext cx="5065774" cy="2319054"/>
+                    </a:xfrm>
+                    <a:prstGeom prst="rect">
+                      <a:avLst/>
+                    </a:prstGeom>
+                  </pic:spPr>
+                </pic:pic>
+              </a:graphicData>
+            </a:graphic>
+          </wp:inline>
+        </w:drawing>
+      </w:r>
+    </w:p>
+    <w:p>
+      <w:pPr>
+        <w:rPr>
+          <w:b/>
+        </w:rPr>
+      </w:pPr>
+      <w:r>
+        <w:rPr>
+          <w:b/>
+        </w:rPr>
+        <w:tab/>
+      </w:r>
       <w:bookmarkStart w:id="0" w:name="_GoBack"/>
+      <w:r>
+        <w:rPr>
+          <w:noProof/>
+        </w:rPr>
+        <w:drawing>
+          <wp:inline distT="0" distB="0" distL="0" distR="0" wp14:anchorId="289C52F0" wp14:editId="4F10E361">
+            <wp:extent cx="4823757" cy="1919135"/>
+            <wp:effectExtent l="0" t="0" r="0" b="5080"/>
+            <wp:docPr id="43" name="Picture 43"/>
+            <wp:cNvGraphicFramePr>
+              <a:graphicFrameLocks xmlns:a="http://schemas.openxmlformats.org/drawingml/2006/main" noChangeAspect="1"/>
+            </wp:cNvGraphicFramePr>
+            <a:graphic xmlns:a="http://schemas.openxmlformats.org/drawingml/2006/main">
+              <a:graphicData uri="http://schemas.openxmlformats.org/drawingml/2006/picture">
+                <pic:pic xmlns:pic="http://schemas.openxmlformats.org/drawingml/2006/picture">
+                  <pic:nvPicPr>
+                    <pic:cNvPr id="1" name=""/>
+                    <pic:cNvPicPr/>
+                  </pic:nvPicPr>
+                  <pic:blipFill>
+                    <a:blip r:embed="rId36"/>
+                    <a:stretch>
+                      <a:fillRect/>
+                    </a:stretch>
+                  </pic:blipFill>
+                  <pic:spPr>
+                    <a:xfrm>
+                      <a:off x="0" y="0"/>
+                      <a:ext cx="4826087" cy="1920062"/>
+                    </a:xfrm>
+                    <a:prstGeom prst="rect">
+                      <a:avLst/>
+                    </a:prstGeom>
+                  </pic:spPr>
+                </pic:pic>
+              </a:graphicData>
+            </a:graphic>
+          </wp:inline>
+        </w:drawing>
+      </w:r>
       <w:bookmarkEnd w:id="0"/>
     </w:p>
     <w:p>

</xml_diff>